<commit_message>
Primo commit manuale utente
</commit_message>
<xml_diff>
--- a/Documentazione/Manuale Utente.docx
+++ b/Documentazione/Manuale Utente.docx
@@ -134,14 +134,13 @@
           <w:r>
             <w:fldChar w:fldCharType="separate"/>
           </w:r>
-          <w:hyperlink w:anchor="_Toc157093877" w:history="1">
+          <w:hyperlink w:anchor="_Toc157332879" w:history="1">
             <w:r>
               <w:rPr>
                 <w:rStyle w:val="Collegamentoipertestuale"/>
                 <w:noProof/>
-                <w:color w:val="auto"/>
-              </w:rPr>
-              <w:t>Sezione 1</w:t>
+              </w:rPr>
+              <w:t>Indice delle figure</w:t>
             </w:r>
             <w:r>
               <w:rPr>
@@ -162,7 +161,7 @@
                 <w:noProof/>
                 <w:webHidden/>
               </w:rPr>
-              <w:instrText xml:space="preserve"> PAGEREF _Toc157093877 \h </w:instrText>
+              <w:instrText xml:space="preserve"> PAGEREF _Toc157332879 \h </w:instrText>
             </w:r>
             <w:r>
               <w:rPr>
@@ -183,6 +182,76 @@
                 <w:webHidden/>
               </w:rPr>
               <w:t>2</w:t>
+            </w:r>
+            <w:r>
+              <w:rPr>
+                <w:noProof/>
+                <w:webHidden/>
+              </w:rPr>
+              <w:fldChar w:fldCharType="end"/>
+            </w:r>
+          </w:hyperlink>
+        </w:p>
+        <w:p>
+          <w:pPr>
+            <w:pStyle w:val="Sommario1"/>
+            <w:tabs>
+              <w:tab w:val="right" w:leader="dot" w:pos="9628"/>
+            </w:tabs>
+            <w:rPr>
+              <w:rFonts w:eastAsiaTheme="minorEastAsia"/>
+              <w:noProof/>
+              <w:lang w:eastAsia="it-IT"/>
+            </w:rPr>
+          </w:pPr>
+          <w:hyperlink w:anchor="_Toc157332880" w:history="1">
+            <w:r>
+              <w:rPr>
+                <w:rStyle w:val="Collegamentoipertestuale"/>
+                <w:noProof/>
+              </w:rPr>
+              <w:t>Introduzione</w:t>
+            </w:r>
+            <w:r>
+              <w:rPr>
+                <w:noProof/>
+                <w:webHidden/>
+              </w:rPr>
+              <w:tab/>
+            </w:r>
+            <w:r>
+              <w:rPr>
+                <w:noProof/>
+                <w:webHidden/>
+              </w:rPr>
+              <w:fldChar w:fldCharType="begin"/>
+            </w:r>
+            <w:r>
+              <w:rPr>
+                <w:noProof/>
+                <w:webHidden/>
+              </w:rPr>
+              <w:instrText xml:space="preserve"> PAGEREF _Toc157332880 \h </w:instrText>
+            </w:r>
+            <w:r>
+              <w:rPr>
+                <w:noProof/>
+                <w:webHidden/>
+              </w:rPr>
+            </w:r>
+            <w:r>
+              <w:rPr>
+                <w:noProof/>
+                <w:webHidden/>
+              </w:rPr>
+              <w:fldChar w:fldCharType="separate"/>
+            </w:r>
+            <w:r>
+              <w:rPr>
+                <w:noProof/>
+                <w:webHidden/>
+              </w:rPr>
+              <w:t>3</w:t>
             </w:r>
             <w:r>
               <w:rPr>
@@ -205,14 +274,13 @@
               <w:lang w:eastAsia="it-IT"/>
             </w:rPr>
           </w:pPr>
-          <w:hyperlink w:anchor="_Toc157093878" w:history="1">
+          <w:hyperlink w:anchor="_Toc157332881" w:history="1">
             <w:r>
               <w:rPr>
                 <w:rStyle w:val="Collegamentoipertestuale"/>
                 <w:noProof/>
-                <w:color w:val="auto"/>
-              </w:rPr>
-              <w:t>Sottosezione 1</w:t>
+              </w:rPr>
+              <w:t>Requisiti di Sistema</w:t>
             </w:r>
             <w:r>
               <w:rPr>
@@ -233,7 +301,7 @@
                 <w:noProof/>
                 <w:webHidden/>
               </w:rPr>
-              <w:instrText xml:space="preserve"> PAGEREF _Toc157093878 \h </w:instrText>
+              <w:instrText xml:space="preserve"> PAGEREF _Toc157332881 \h </w:instrText>
             </w:r>
             <w:r>
               <w:rPr>
@@ -253,7 +321,7 @@
                 <w:noProof/>
                 <w:webHidden/>
               </w:rPr>
-              <w:t>2</w:t>
+              <w:t>3</w:t>
             </w:r>
             <w:r>
               <w:rPr>
@@ -276,14 +344,13 @@
               <w:lang w:eastAsia="it-IT"/>
             </w:rPr>
           </w:pPr>
-          <w:hyperlink w:anchor="_Toc157093879" w:history="1">
+          <w:hyperlink w:anchor="_Toc157332882" w:history="1">
             <w:r>
               <w:rPr>
                 <w:rStyle w:val="Collegamentoipertestuale"/>
                 <w:noProof/>
-                <w:color w:val="auto"/>
-              </w:rPr>
-              <w:t>Sottosezione 2</w:t>
+              </w:rPr>
+              <w:t>Installazione</w:t>
             </w:r>
             <w:r>
               <w:rPr>
@@ -304,7 +371,7 @@
                 <w:noProof/>
                 <w:webHidden/>
               </w:rPr>
-              <w:instrText xml:space="preserve"> PAGEREF _Toc157093879 \h </w:instrText>
+              <w:instrText xml:space="preserve"> PAGEREF _Toc157332882 \h </w:instrText>
             </w:r>
             <w:r>
               <w:rPr>
@@ -324,7 +391,7 @@
                 <w:noProof/>
                 <w:webHidden/>
               </w:rPr>
-              <w:t>2</w:t>
+              <w:t>3</w:t>
             </w:r>
             <w:r>
               <w:rPr>
@@ -347,14 +414,13 @@
               <w:lang w:eastAsia="it-IT"/>
             </w:rPr>
           </w:pPr>
-          <w:hyperlink w:anchor="_Toc157093880" w:history="1">
+          <w:hyperlink w:anchor="_Toc157332883" w:history="1">
             <w:r>
               <w:rPr>
                 <w:rStyle w:val="Collegamentoipertestuale"/>
                 <w:noProof/>
-                <w:color w:val="auto"/>
-              </w:rPr>
-              <w:t>Sezione 2</w:t>
+              </w:rPr>
+              <w:t>Panoramica</w:t>
             </w:r>
             <w:r>
               <w:rPr>
@@ -375,7 +441,7 @@
                 <w:noProof/>
                 <w:webHidden/>
               </w:rPr>
-              <w:instrText xml:space="preserve"> PAGEREF _Toc157093880 \h </w:instrText>
+              <w:instrText xml:space="preserve"> PAGEREF _Toc157332883 \h </w:instrText>
             </w:r>
             <w:r>
               <w:rPr>
@@ -395,7 +461,429 @@
                 <w:noProof/>
                 <w:webHidden/>
               </w:rPr>
-              <w:t>2</w:t>
+              <w:t>3</w:t>
+            </w:r>
+            <w:r>
+              <w:rPr>
+                <w:noProof/>
+                <w:webHidden/>
+              </w:rPr>
+              <w:fldChar w:fldCharType="end"/>
+            </w:r>
+          </w:hyperlink>
+        </w:p>
+        <w:p>
+          <w:pPr>
+            <w:pStyle w:val="Sommario1"/>
+            <w:tabs>
+              <w:tab w:val="right" w:leader="dot" w:pos="9628"/>
+            </w:tabs>
+            <w:rPr>
+              <w:rFonts w:eastAsiaTheme="minorEastAsia"/>
+              <w:noProof/>
+              <w:lang w:eastAsia="it-IT"/>
+            </w:rPr>
+          </w:pPr>
+          <w:hyperlink w:anchor="_Toc157332884" w:history="1">
+            <w:r>
+              <w:rPr>
+                <w:rStyle w:val="Collegamentoipertestuale"/>
+                <w:noProof/>
+              </w:rPr>
+              <w:t>Esempi e scenari pratici</w:t>
+            </w:r>
+            <w:r>
+              <w:rPr>
+                <w:noProof/>
+                <w:webHidden/>
+              </w:rPr>
+              <w:tab/>
+            </w:r>
+            <w:r>
+              <w:rPr>
+                <w:noProof/>
+                <w:webHidden/>
+              </w:rPr>
+              <w:fldChar w:fldCharType="begin"/>
+            </w:r>
+            <w:r>
+              <w:rPr>
+                <w:noProof/>
+                <w:webHidden/>
+              </w:rPr>
+              <w:instrText xml:space="preserve"> PAGEREF _Toc157332884 \h </w:instrText>
+            </w:r>
+            <w:r>
+              <w:rPr>
+                <w:noProof/>
+                <w:webHidden/>
+              </w:rPr>
+            </w:r>
+            <w:r>
+              <w:rPr>
+                <w:noProof/>
+                <w:webHidden/>
+              </w:rPr>
+              <w:fldChar w:fldCharType="separate"/>
+            </w:r>
+            <w:r>
+              <w:rPr>
+                <w:noProof/>
+                <w:webHidden/>
+              </w:rPr>
+              <w:t>3</w:t>
+            </w:r>
+            <w:r>
+              <w:rPr>
+                <w:noProof/>
+                <w:webHidden/>
+              </w:rPr>
+              <w:fldChar w:fldCharType="end"/>
+            </w:r>
+          </w:hyperlink>
+        </w:p>
+        <w:p>
+          <w:pPr>
+            <w:pStyle w:val="Sommario1"/>
+            <w:tabs>
+              <w:tab w:val="right" w:leader="dot" w:pos="9628"/>
+            </w:tabs>
+            <w:rPr>
+              <w:rFonts w:eastAsiaTheme="minorEastAsia"/>
+              <w:noProof/>
+              <w:lang w:eastAsia="it-IT"/>
+            </w:rPr>
+          </w:pPr>
+          <w:hyperlink w:anchor="_Toc157332885" w:history="1">
+            <w:r>
+              <w:rPr>
+                <w:rStyle w:val="Collegamentoipertestuale"/>
+                <w:noProof/>
+              </w:rPr>
+              <w:t>Grammatica</w:t>
+            </w:r>
+            <w:r>
+              <w:rPr>
+                <w:noProof/>
+                <w:webHidden/>
+              </w:rPr>
+              <w:tab/>
+            </w:r>
+            <w:r>
+              <w:rPr>
+                <w:noProof/>
+                <w:webHidden/>
+              </w:rPr>
+              <w:fldChar w:fldCharType="begin"/>
+            </w:r>
+            <w:r>
+              <w:rPr>
+                <w:noProof/>
+                <w:webHidden/>
+              </w:rPr>
+              <w:instrText xml:space="preserve"> PAGEREF _Toc157332885 \h </w:instrText>
+            </w:r>
+            <w:r>
+              <w:rPr>
+                <w:noProof/>
+                <w:webHidden/>
+              </w:rPr>
+            </w:r>
+            <w:r>
+              <w:rPr>
+                <w:noProof/>
+                <w:webHidden/>
+              </w:rPr>
+              <w:fldChar w:fldCharType="separate"/>
+            </w:r>
+            <w:r>
+              <w:rPr>
+                <w:noProof/>
+                <w:webHidden/>
+              </w:rPr>
+              <w:t>3</w:t>
+            </w:r>
+            <w:r>
+              <w:rPr>
+                <w:noProof/>
+                <w:webHidden/>
+              </w:rPr>
+              <w:fldChar w:fldCharType="end"/>
+            </w:r>
+          </w:hyperlink>
+        </w:p>
+        <w:p>
+          <w:pPr>
+            <w:pStyle w:val="Sommario1"/>
+            <w:tabs>
+              <w:tab w:val="right" w:leader="dot" w:pos="9628"/>
+            </w:tabs>
+            <w:rPr>
+              <w:rFonts w:eastAsiaTheme="minorEastAsia"/>
+              <w:noProof/>
+              <w:lang w:eastAsia="it-IT"/>
+            </w:rPr>
+          </w:pPr>
+          <w:hyperlink w:anchor="_Toc157332886" w:history="1">
+            <w:r>
+              <w:rPr>
+                <w:rStyle w:val="Collegamentoipertestuale"/>
+                <w:noProof/>
+              </w:rPr>
+              <w:t>Principali problemi</w:t>
+            </w:r>
+            <w:r>
+              <w:rPr>
+                <w:noProof/>
+                <w:webHidden/>
+              </w:rPr>
+              <w:tab/>
+            </w:r>
+            <w:r>
+              <w:rPr>
+                <w:noProof/>
+                <w:webHidden/>
+              </w:rPr>
+              <w:fldChar w:fldCharType="begin"/>
+            </w:r>
+            <w:r>
+              <w:rPr>
+                <w:noProof/>
+                <w:webHidden/>
+              </w:rPr>
+              <w:instrText xml:space="preserve"> PAGEREF _Toc157332886 \h </w:instrText>
+            </w:r>
+            <w:r>
+              <w:rPr>
+                <w:noProof/>
+                <w:webHidden/>
+              </w:rPr>
+            </w:r>
+            <w:r>
+              <w:rPr>
+                <w:noProof/>
+                <w:webHidden/>
+              </w:rPr>
+              <w:fldChar w:fldCharType="separate"/>
+            </w:r>
+            <w:r>
+              <w:rPr>
+                <w:noProof/>
+                <w:webHidden/>
+              </w:rPr>
+              <w:t>3</w:t>
+            </w:r>
+            <w:r>
+              <w:rPr>
+                <w:noProof/>
+                <w:webHidden/>
+              </w:rPr>
+              <w:fldChar w:fldCharType="end"/>
+            </w:r>
+          </w:hyperlink>
+        </w:p>
+        <w:p>
+          <w:pPr>
+            <w:pStyle w:val="Sommario2"/>
+            <w:tabs>
+              <w:tab w:val="right" w:leader="dot" w:pos="9628"/>
+            </w:tabs>
+            <w:rPr>
+              <w:rFonts w:eastAsiaTheme="minorEastAsia"/>
+              <w:noProof/>
+              <w:lang w:eastAsia="it-IT"/>
+            </w:rPr>
+          </w:pPr>
+          <w:hyperlink w:anchor="_Toc157332887" w:history="1">
+            <w:r>
+              <w:rPr>
+                <w:rStyle w:val="Collegamentoipertestuale"/>
+                <w:noProof/>
+              </w:rPr>
+              <w:t>Errori di compilazione</w:t>
+            </w:r>
+            <w:r>
+              <w:rPr>
+                <w:noProof/>
+                <w:webHidden/>
+              </w:rPr>
+              <w:tab/>
+            </w:r>
+            <w:r>
+              <w:rPr>
+                <w:noProof/>
+                <w:webHidden/>
+              </w:rPr>
+              <w:fldChar w:fldCharType="begin"/>
+            </w:r>
+            <w:r>
+              <w:rPr>
+                <w:noProof/>
+                <w:webHidden/>
+              </w:rPr>
+              <w:instrText xml:space="preserve"> PAGEREF _Toc157332887 \h </w:instrText>
+            </w:r>
+            <w:r>
+              <w:rPr>
+                <w:noProof/>
+                <w:webHidden/>
+              </w:rPr>
+            </w:r>
+            <w:r>
+              <w:rPr>
+                <w:noProof/>
+                <w:webHidden/>
+              </w:rPr>
+              <w:fldChar w:fldCharType="separate"/>
+            </w:r>
+            <w:r>
+              <w:rPr>
+                <w:noProof/>
+                <w:webHidden/>
+              </w:rPr>
+              <w:t>3</w:t>
+            </w:r>
+            <w:r>
+              <w:rPr>
+                <w:noProof/>
+                <w:webHidden/>
+              </w:rPr>
+              <w:fldChar w:fldCharType="end"/>
+            </w:r>
+          </w:hyperlink>
+        </w:p>
+        <w:p>
+          <w:pPr>
+            <w:pStyle w:val="Sommario2"/>
+            <w:tabs>
+              <w:tab w:val="right" w:leader="dot" w:pos="9628"/>
+            </w:tabs>
+            <w:rPr>
+              <w:rFonts w:eastAsiaTheme="minorEastAsia"/>
+              <w:noProof/>
+              <w:lang w:eastAsia="it-IT"/>
+            </w:rPr>
+          </w:pPr>
+          <w:hyperlink w:anchor="_Toc157332888" w:history="1">
+            <w:r>
+              <w:rPr>
+                <w:rStyle w:val="Collegamentoipertestuale"/>
+                <w:noProof/>
+                <w:lang w:val="en-GB"/>
+              </w:rPr>
+              <w:t>Warnings</w:t>
+            </w:r>
+            <w:r>
+              <w:rPr>
+                <w:noProof/>
+                <w:webHidden/>
+              </w:rPr>
+              <w:tab/>
+            </w:r>
+            <w:r>
+              <w:rPr>
+                <w:noProof/>
+                <w:webHidden/>
+              </w:rPr>
+              <w:fldChar w:fldCharType="begin"/>
+            </w:r>
+            <w:r>
+              <w:rPr>
+                <w:noProof/>
+                <w:webHidden/>
+              </w:rPr>
+              <w:instrText xml:space="preserve"> PAGEREF _Toc157332888 \h </w:instrText>
+            </w:r>
+            <w:r>
+              <w:rPr>
+                <w:noProof/>
+                <w:webHidden/>
+              </w:rPr>
+            </w:r>
+            <w:r>
+              <w:rPr>
+                <w:noProof/>
+                <w:webHidden/>
+              </w:rPr>
+              <w:fldChar w:fldCharType="separate"/>
+            </w:r>
+            <w:r>
+              <w:rPr>
+                <w:noProof/>
+                <w:webHidden/>
+              </w:rPr>
+              <w:t>3</w:t>
+            </w:r>
+            <w:r>
+              <w:rPr>
+                <w:noProof/>
+                <w:webHidden/>
+              </w:rPr>
+              <w:fldChar w:fldCharType="end"/>
+            </w:r>
+          </w:hyperlink>
+        </w:p>
+        <w:p>
+          <w:pPr>
+            <w:pStyle w:val="Sommario1"/>
+            <w:tabs>
+              <w:tab w:val="right" w:leader="dot" w:pos="9628"/>
+            </w:tabs>
+            <w:rPr>
+              <w:rFonts w:eastAsiaTheme="minorEastAsia"/>
+              <w:noProof/>
+              <w:lang w:eastAsia="it-IT"/>
+            </w:rPr>
+          </w:pPr>
+          <w:hyperlink w:anchor="_Toc157332889" w:history="1">
+            <w:r>
+              <w:rPr>
+                <w:rStyle w:val="Collegamentoipertestuale"/>
+                <w:noProof/>
+                <w:lang w:val="en-GB"/>
+              </w:rPr>
+              <w:t>Conclusioni</w:t>
+            </w:r>
+            <w:r>
+              <w:rPr>
+                <w:noProof/>
+                <w:webHidden/>
+              </w:rPr>
+              <w:tab/>
+            </w:r>
+            <w:r>
+              <w:rPr>
+                <w:noProof/>
+                <w:webHidden/>
+              </w:rPr>
+              <w:fldChar w:fldCharType="begin"/>
+            </w:r>
+            <w:r>
+              <w:rPr>
+                <w:noProof/>
+                <w:webHidden/>
+              </w:rPr>
+              <w:instrText xml:space="preserve"> PAGEREF _Toc157332889 \h </w:instrText>
+            </w:r>
+            <w:r>
+              <w:rPr>
+                <w:noProof/>
+                <w:webHidden/>
+              </w:rPr>
+            </w:r>
+            <w:r>
+              <w:rPr>
+                <w:noProof/>
+                <w:webHidden/>
+              </w:rPr>
+              <w:fldChar w:fldCharType="separate"/>
+            </w:r>
+            <w:r>
+              <w:rPr>
+                <w:noProof/>
+                <w:webHidden/>
+              </w:rPr>
+              <w:t>3</w:t>
             </w:r>
             <w:r>
               <w:rPr>
@@ -432,24 +920,106 @@
         <w:pStyle w:val="Titolo1"/>
         <w:spacing w:line="360" w:lineRule="auto"/>
       </w:pPr>
+      <w:bookmarkStart w:id="0" w:name="_Toc157332879"/>
       <w:r>
         <w:t>Indice delle figure</w:t>
       </w:r>
-    </w:p>
-    <w:p>
-      <w:pPr>
-        <w:spacing w:line="360" w:lineRule="auto"/>
-      </w:pPr>
-      <w:fldSimple w:instr=" TOC \h \z \c &quot;Figura&quot; ">
+      <w:bookmarkEnd w:id="0"/>
+    </w:p>
+    <w:p>
+      <w:pPr>
+        <w:pStyle w:val="Indicedellefigure"/>
+        <w:tabs>
+          <w:tab w:val="right" w:leader="dot" w:pos="9628"/>
+        </w:tabs>
+        <w:rPr>
+          <w:noProof/>
+        </w:rPr>
+      </w:pPr>
+      <w:r>
+        <w:fldChar w:fldCharType="begin"/>
+      </w:r>
+      <w:r>
+        <w:instrText xml:space="preserve"> TOC \h \z \c "Figura" </w:instrText>
+      </w:r>
+      <w:r>
+        <w:fldChar w:fldCharType="separate"/>
+      </w:r>
+      <w:hyperlink w:anchor="_Toc157355034" w:history="1">
         <w:r>
           <w:rPr>
-            <w:b/>
-            <w:bCs/>
+            <w:rStyle w:val="Collegamentoipertestuale"/>
             <w:noProof/>
           </w:rPr>
-          <w:t>Non è stata trovata alcuna voce dell'indice delle figure.</w:t>
+          <w:t>Figura 1: Schermata Principale</w:t>
         </w:r>
-      </w:fldSimple>
+        <w:r>
+          <w:rPr>
+            <w:noProof/>
+            <w:webHidden/>
+          </w:rPr>
+          <w:tab/>
+        </w:r>
+        <w:r>
+          <w:rPr>
+            <w:noProof/>
+            <w:webHidden/>
+          </w:rPr>
+          <w:fldChar w:fldCharType="begin"/>
+        </w:r>
+        <w:r>
+          <w:rPr>
+            <w:noProof/>
+            <w:webHidden/>
+          </w:rPr>
+          <w:instrText xml:space="preserve"> PAGEREF _Toc157355034 \h </w:instrText>
+        </w:r>
+        <w:r>
+          <w:rPr>
+            <w:noProof/>
+            <w:webHidden/>
+          </w:rPr>
+        </w:r>
+        <w:r>
+          <w:rPr>
+            <w:noProof/>
+            <w:webHidden/>
+          </w:rPr>
+          <w:fldChar w:fldCharType="separate"/>
+        </w:r>
+        <w:r>
+          <w:rPr>
+            <w:noProof/>
+            <w:webHidden/>
+          </w:rPr>
+          <w:t>4</w:t>
+        </w:r>
+        <w:r>
+          <w:rPr>
+            <w:noProof/>
+            <w:webHidden/>
+          </w:rPr>
+          <w:fldChar w:fldCharType="end"/>
+        </w:r>
+      </w:hyperlink>
+    </w:p>
+    <w:p>
+      <w:pPr>
+        <w:spacing w:line="360" w:lineRule="auto"/>
+        <w:rPr>
+          <w:b/>
+          <w:bCs/>
+          <w:noProof/>
+        </w:rPr>
+      </w:pPr>
+      <w:r>
+        <w:fldChar w:fldCharType="end"/>
+      </w:r>
+    </w:p>
+    <w:p>
+      <w:pPr>
+        <w:spacing w:line="360" w:lineRule="auto"/>
+      </w:pPr>
       <w:r>
         <w:br w:type="page"/>
       </w:r>
@@ -458,66 +1028,1678 @@
       <w:pPr>
         <w:pStyle w:val="Titolo1"/>
       </w:pPr>
-      <w:bookmarkStart w:id="0" w:name="_Toc157093877"/>
+      <w:bookmarkStart w:id="1" w:name="_Toc157332880"/>
       <w:r>
         <w:lastRenderedPageBreak/>
-        <w:t>Sezione 1</w:t>
-      </w:r>
-      <w:bookmarkEnd w:id="0"/>
+        <w:t>Introduzione</w:t>
+      </w:r>
+      <w:bookmarkEnd w:id="1"/>
+    </w:p>
+    <w:p>
+      <w:r>
+        <w:t>Benvenuto in Http2Java, la soluzione innovativa per semplificare l’integrazione delle chiamate HTTP nei progetti Java aziendali</w:t>
+      </w:r>
+      <w:r>
+        <w:t>. Questa applicazione, sviluppata interamente in linguaggio Java, è progettata per rendere il processo di creazione delle chiamate HTTP più rapido, intuitivo ed efficiente.</w:t>
+      </w:r>
+    </w:p>
+    <w:p>
+      <w:r>
+        <w:t>Http2Java</w:t>
+      </w:r>
+      <w:r>
+        <w:t xml:space="preserve">, tramite un compilatore </w:t>
+      </w:r>
+      <w:r>
+        <w:t>progettato appositamente</w:t>
+      </w:r>
+      <w:r>
+        <w:t>,</w:t>
+      </w:r>
+      <w:r>
+        <w:t xml:space="preserve"> </w:t>
+      </w:r>
+      <w:r>
+        <w:t>genera il codice Java corrispondente alla chiamata HTTP che si vuole implementare. Questo progetto nasce dal desiderio di automatizzare e velocizzare un processo aziendale interno che consenta a chiunque, sia junior che senior, di risparmiare tempo prezioso ed aumentare la produttività.</w:t>
+      </w:r>
     </w:p>
     <w:p>
       <w:pPr>
         <w:pStyle w:val="Titolo2"/>
       </w:pPr>
-      <w:bookmarkStart w:id="1" w:name="_Toc157093878"/>
-      <w:r>
-        <w:t>Sottosezione 1</w:t>
-      </w:r>
-      <w:bookmarkEnd w:id="1"/>
-    </w:p>
-    <w:p>
-      <w:proofErr w:type="spellStart"/>
-      <w:r>
-        <w:t>Aewfaf</w:t>
-      </w:r>
-      <w:proofErr w:type="spellEnd"/>
+      <w:bookmarkStart w:id="2" w:name="_Toc157332881"/>
+      <w:r>
+        <w:t>Requisiti di Sistema</w:t>
+      </w:r>
+      <w:bookmarkEnd w:id="2"/>
+    </w:p>
+    <w:p>
+      <w:r>
+        <w:t xml:space="preserve">Questo software viene distribuito sottoforma di file </w:t>
+      </w:r>
+      <w:r>
+        <w:rPr>
+          <w:b/>
+          <w:bCs/>
+          <w:i/>
+          <w:iCs/>
+        </w:rPr>
+        <w:t>jar.</w:t>
+      </w:r>
+    </w:p>
+    <w:p>
+      <w:r>
+        <w:t>Requisiti di sistema</w:t>
+      </w:r>
+    </w:p>
+    <w:p>
+      <w:r>
+        <w:t>Software:</w:t>
+      </w:r>
+    </w:p>
+    <w:p>
+      <w:pPr>
+        <w:pStyle w:val="Paragrafoelenco"/>
+        <w:numPr>
+          <w:ilvl w:val="0"/>
+          <w:numId w:val="1"/>
+        </w:numPr>
+      </w:pPr>
+      <w:r>
+        <w:t xml:space="preserve">Java SE </w:t>
+      </w:r>
+      <w:r>
+        <w:t>1.8</w:t>
+      </w:r>
+      <w:r>
+        <w:t xml:space="preserve"> o versioni successive installato sul PC. L’ultima versione di Java può essere scaricata ed installata da </w:t>
+      </w:r>
+      <w:hyperlink r:id="rId7" w:history="1">
+        <w:r>
+          <w:rPr>
+            <w:rStyle w:val="Collegamentoipertestuale"/>
+          </w:rPr>
+          <w:t>qui</w:t>
+        </w:r>
+      </w:hyperlink>
+    </w:p>
+    <w:p>
+      <w:r>
+        <w:t>Sistema Operativo:</w:t>
+      </w:r>
+    </w:p>
+    <w:p>
+      <w:pPr>
+        <w:pStyle w:val="Paragrafoelenco"/>
+        <w:numPr>
+          <w:ilvl w:val="0"/>
+          <w:numId w:val="1"/>
+        </w:numPr>
+      </w:pPr>
+      <w:r>
+        <w:t>Windows Server 2008 R2 SP1 (64 bit) e versioni successive</w:t>
+      </w:r>
+    </w:p>
+    <w:p>
+      <w:pPr>
+        <w:pStyle w:val="Paragrafoelenco"/>
+        <w:numPr>
+          <w:ilvl w:val="0"/>
+          <w:numId w:val="1"/>
+        </w:numPr>
+      </w:pPr>
+      <w:r>
+        <w:t>Windows Vista SP2 e versioni successive</w:t>
+      </w:r>
+    </w:p>
+    <w:p>
+      <w:pPr>
+        <w:pStyle w:val="Paragrafoelenco"/>
+        <w:numPr>
+          <w:ilvl w:val="0"/>
+          <w:numId w:val="1"/>
+        </w:numPr>
+      </w:pPr>
+      <w:r>
+        <w:t>Mac OS X 10.8.3+</w:t>
+      </w:r>
+    </w:p>
+    <w:p>
+      <w:pPr>
+        <w:pStyle w:val="Paragrafoelenco"/>
+        <w:numPr>
+          <w:ilvl w:val="0"/>
+          <w:numId w:val="1"/>
+        </w:numPr>
+      </w:pPr>
+      <w:r>
+        <w:t>Ubuntu Linux 5.5+</w:t>
+      </w:r>
+    </w:p>
+    <w:p>
+      <w:pPr>
+        <w:pStyle w:val="Paragrafoelenco"/>
+        <w:numPr>
+          <w:ilvl w:val="0"/>
+          <w:numId w:val="1"/>
+        </w:numPr>
+      </w:pPr>
+      <w:r>
+        <w:t>Oracle Solaris 10 Update 9+ (64 bit)</w:t>
+      </w:r>
+    </w:p>
+    <w:p>
+      <w:pPr>
+        <w:ind w:left="360"/>
+      </w:pPr>
+      <w:r>
+        <w:t>In tutti i casi sono richiesti i privilegi di amministratore</w:t>
+      </w:r>
+    </w:p>
+    <w:p>
+      <w:r>
+        <w:t>RAM:</w:t>
+      </w:r>
+    </w:p>
+    <w:p>
+      <w:pPr>
+        <w:pStyle w:val="Paragrafoelenco"/>
+        <w:numPr>
+          <w:ilvl w:val="0"/>
+          <w:numId w:val="2"/>
+        </w:numPr>
+      </w:pPr>
+      <w:r>
+        <w:t>128 MB per sistemi Windows</w:t>
+      </w:r>
+    </w:p>
+    <w:p>
+      <w:pPr>
+        <w:pStyle w:val="Paragrafoelenco"/>
+        <w:numPr>
+          <w:ilvl w:val="0"/>
+          <w:numId w:val="2"/>
+        </w:numPr>
+      </w:pPr>
+      <w:r>
+        <w:t xml:space="preserve">256 MB per tutti </w:t>
+      </w:r>
+      <w:r>
+        <w:t>gli altri</w:t>
+      </w:r>
+    </w:p>
+    <w:p>
+      <w:r>
+        <w:t>Spazio di archiviazione</w:t>
+      </w:r>
+    </w:p>
+    <w:p>
+      <w:pPr>
+        <w:pStyle w:val="Paragrafoelenco"/>
+        <w:numPr>
+          <w:ilvl w:val="0"/>
+          <w:numId w:val="3"/>
+        </w:numPr>
+      </w:pPr>
+      <w:r>
+        <w:t>&gt; 300 MB disponibili</w:t>
+      </w:r>
     </w:p>
     <w:p>
       <w:pPr>
         <w:pStyle w:val="Titolo2"/>
       </w:pPr>
-      <w:bookmarkStart w:id="2" w:name="_Toc157093879"/>
-      <w:r>
-        <w:t>Sottosezione 2</w:t>
-      </w:r>
-      <w:bookmarkEnd w:id="2"/>
-    </w:p>
-    <w:p>
-      <w:proofErr w:type="spellStart"/>
-      <w:r>
-        <w:t>adsgfsadfsaf</w:t>
-      </w:r>
-      <w:proofErr w:type="spellEnd"/>
+      <w:bookmarkStart w:id="3" w:name="_Toc157332882"/>
+      <w:r>
+        <w:t>Installazione</w:t>
+      </w:r>
+      <w:bookmarkEnd w:id="3"/>
+    </w:p>
+    <w:p>
+      <w:r>
+        <w:t xml:space="preserve">Una volta installata l’ultima versione di Java dal </w:t>
+      </w:r>
+      <w:hyperlink r:id="rId8" w:history="1">
+        <w:r>
+          <w:rPr>
+            <w:rStyle w:val="Collegamentoipertestuale"/>
+          </w:rPr>
+          <w:t>sito ufficiale</w:t>
+        </w:r>
+      </w:hyperlink>
+      <w:r>
+        <w:t>, per eseguire l’applicativo è sufficiente scaricare e</w:t>
+      </w:r>
+      <w:r>
+        <w:t xml:space="preserve"> lanciare</w:t>
+      </w:r>
+      <w:r>
+        <w:t xml:space="preserve"> il file </w:t>
+      </w:r>
+      <w:r>
+        <w:rPr>
+          <w:i/>
+          <w:iCs/>
+        </w:rPr>
+        <w:t>jar</w:t>
+      </w:r>
+      <w:r>
+        <w:t xml:space="preserve"> distribuito dall’azienda.</w:t>
+      </w:r>
+    </w:p>
+    <w:p>
+      <w:r>
+        <w:br w:type="page"/>
+      </w:r>
     </w:p>
     <w:p>
       <w:pPr>
         <w:pStyle w:val="Titolo1"/>
       </w:pPr>
-      <w:bookmarkStart w:id="3" w:name="_Toc157093880"/>
-      <w:r>
-        <w:t>Sezione 2</w:t>
-      </w:r>
-      <w:bookmarkEnd w:id="3"/>
-    </w:p>
-    <w:p>
-      <w:proofErr w:type="spellStart"/>
-      <w:r>
-        <w:t>asfsdfsF</w:t>
-      </w:r>
-      <w:proofErr w:type="spellEnd"/>
+      <w:bookmarkStart w:id="4" w:name="_Toc157332883"/>
+      <w:r>
+        <w:lastRenderedPageBreak/>
+        <w:t>Panoramica</w:t>
+      </w:r>
+      <w:bookmarkEnd w:id="4"/>
+    </w:p>
+    <w:p/>
+    <w:p>
+      <w:r>
+        <w:t>L’applicazione, appena avviata, si presenta nel seguente modo:</w:t>
+      </w:r>
+    </w:p>
+    <w:p>
+      <w:pPr>
+        <w:keepNext/>
+      </w:pPr>
+      <w:r>
+        <w:rPr>
+          <w:noProof/>
+        </w:rPr>
+        <w:drawing>
+          <wp:inline distT="0" distB="0" distL="0" distR="0" wp14:anchorId="05F09685" wp14:editId="3EE8C7FC">
+            <wp:extent cx="6119222" cy="4145280"/>
+            <wp:effectExtent l="0" t="0" r="0" b="7620"/>
+            <wp:docPr id="393413052" name="Immagine 1"/>
+            <wp:cNvGraphicFramePr>
+              <a:graphicFrameLocks xmlns:a="http://schemas.openxmlformats.org/drawingml/2006/main" noChangeAspect="1"/>
+            </wp:cNvGraphicFramePr>
+            <a:graphic xmlns:a="http://schemas.openxmlformats.org/drawingml/2006/main">
+              <a:graphicData uri="http://schemas.openxmlformats.org/drawingml/2006/picture">
+                <pic:pic xmlns:pic="http://schemas.openxmlformats.org/drawingml/2006/picture">
+                  <pic:nvPicPr>
+                    <pic:cNvPr id="393413052" name="Immagine 1"/>
+                    <pic:cNvPicPr/>
+                  </pic:nvPicPr>
+                  <pic:blipFill>
+                    <a:blip r:embed="rId9">
+                      <a:extLst>
+                        <a:ext uri="{28A0092B-C50C-407E-A947-70E740481C1C}">
+                          <a14:useLocalDpi xmlns:a14="http://schemas.microsoft.com/office/drawing/2010/main" val="0"/>
+                        </a:ext>
+                      </a:extLst>
+                    </a:blip>
+                    <a:stretch>
+                      <a:fillRect/>
+                    </a:stretch>
+                  </pic:blipFill>
+                  <pic:spPr>
+                    <a:xfrm>
+                      <a:off x="0" y="0"/>
+                      <a:ext cx="6119222" cy="4145280"/>
+                    </a:xfrm>
+                    <a:prstGeom prst="rect">
+                      <a:avLst/>
+                    </a:prstGeom>
+                  </pic:spPr>
+                </pic:pic>
+              </a:graphicData>
+            </a:graphic>
+          </wp:inline>
+        </w:drawing>
+      </w:r>
+    </w:p>
+    <w:p>
+      <w:pPr>
+        <w:pStyle w:val="Didascalia"/>
+      </w:pPr>
+      <w:bookmarkStart w:id="5" w:name="_Toc157355034"/>
+      <w:r>
+        <w:t xml:space="preserve">Figura </w:t>
+      </w:r>
+      <w:r>
+        <w:fldChar w:fldCharType="begin"/>
+      </w:r>
+      <w:r>
+        <w:instrText xml:space="preserve"> SEQ Figura \* ARABIC </w:instrText>
+      </w:r>
+      <w:r>
+        <w:fldChar w:fldCharType="separate"/>
+      </w:r>
+      <w:r>
+        <w:rPr>
+          <w:noProof/>
+        </w:rPr>
+        <w:t>1</w:t>
+      </w:r>
+      <w:r>
+        <w:fldChar w:fldCharType="end"/>
+      </w:r>
+      <w:r>
+        <w:t>: Schermata Principale</w:t>
+      </w:r>
+      <w:bookmarkEnd w:id="5"/>
+    </w:p>
+    <w:p>
+      <w:r>
+        <w:t xml:space="preserve">Questa schermata è di tipo responsive, nel senso che le dimensioni dei vari elementi si adattano dinamicamente in base alle dimensioni della finestra. </w:t>
+      </w:r>
+    </w:p>
+    <w:p>
+      <w:pPr>
+        <w:pStyle w:val="Titolo2"/>
+      </w:pPr>
+      <w:r>
+        <w:t>Funzioni principali</w:t>
+      </w:r>
+    </w:p>
+    <w:p>
+      <w:pPr>
+        <w:rPr>
+          <w:u w:val="single"/>
+        </w:rPr>
+      </w:pPr>
+      <w:r>
+        <w:t xml:space="preserve">Le funzioni principali </w:t>
+      </w:r>
+      <w:r>
+        <w:t xml:space="preserve">implementate </w:t>
+      </w:r>
+      <w:r>
+        <w:t>sono:</w:t>
+      </w:r>
+    </w:p>
+    <w:p>
+      <w:pPr>
+        <w:pStyle w:val="Paragrafoelenco"/>
+        <w:numPr>
+          <w:ilvl w:val="0"/>
+          <w:numId w:val="5"/>
+        </w:numPr>
+        <w:rPr>
+          <w:u w:val="single"/>
+        </w:rPr>
+      </w:pPr>
+      <w:r>
+        <w:rPr>
+          <w:u w:val="single"/>
+        </w:rPr>
+        <w:t>Inserimento e visualizzazione del contenuto della chiamata HTTP da convertire</w:t>
+      </w:r>
+    </w:p>
+    <w:p>
+      <w:pPr>
+        <w:pStyle w:val="Paragrafoelenco"/>
+        <w:numPr>
+          <w:ilvl w:val="0"/>
+          <w:numId w:val="5"/>
+        </w:numPr>
+        <w:rPr>
+          <w:u w:val="single"/>
+        </w:rPr>
+      </w:pPr>
+      <w:r>
+        <w:rPr>
+          <w:u w:val="single"/>
+        </w:rPr>
+        <w:t xml:space="preserve">Importazione e visualizzazione di </w:t>
+      </w:r>
+      <w:r>
+        <w:rPr>
+          <w:u w:val="single"/>
+        </w:rPr>
+        <w:t xml:space="preserve">un file </w:t>
+      </w:r>
+      <w:r>
+        <w:rPr>
+          <w:u w:val="single"/>
+        </w:rPr>
+        <w:t xml:space="preserve">contenente la chiamata HTTP da </w:t>
+      </w:r>
+      <w:r>
+        <w:rPr>
+          <w:u w:val="single"/>
+        </w:rPr>
+        <w:t>convertire</w:t>
+      </w:r>
+    </w:p>
+    <w:p>
+      <w:pPr>
+        <w:pStyle w:val="Paragrafoelenco"/>
+        <w:numPr>
+          <w:ilvl w:val="0"/>
+          <w:numId w:val="5"/>
+        </w:numPr>
+        <w:rPr>
+          <w:u w:val="single"/>
+        </w:rPr>
+      </w:pPr>
+      <w:r>
+        <w:rPr>
+          <w:u w:val="single"/>
+        </w:rPr>
+        <w:t>Traduzione da testo HTTP a codice Java</w:t>
+      </w:r>
+    </w:p>
+    <w:p>
+      <w:pPr>
+        <w:pStyle w:val="Paragrafoelenco"/>
+        <w:numPr>
+          <w:ilvl w:val="0"/>
+          <w:numId w:val="5"/>
+        </w:numPr>
+        <w:rPr>
+          <w:u w:val="single"/>
+        </w:rPr>
+      </w:pPr>
+      <w:r>
+        <w:rPr>
+          <w:u w:val="single"/>
+        </w:rPr>
+        <w:t>Visualizzazione dell’eventuale codice Java prodotto</w:t>
+      </w:r>
+    </w:p>
+    <w:p>
+      <w:pPr>
+        <w:pStyle w:val="Paragrafoelenco"/>
+        <w:numPr>
+          <w:ilvl w:val="0"/>
+          <w:numId w:val="5"/>
+        </w:numPr>
+        <w:rPr>
+          <w:u w:val="single"/>
+        </w:rPr>
+      </w:pPr>
+      <w:r>
+        <w:rPr>
+          <w:u w:val="single"/>
+        </w:rPr>
+        <w:t>Visualizzazione di eventuali errori e warnings</w:t>
+      </w:r>
+    </w:p>
+    <w:p>
+      <w:pPr>
+        <w:rPr>
+          <w:rFonts w:asciiTheme="majorHAnsi" w:eastAsiaTheme="majorEastAsia" w:hAnsiTheme="majorHAnsi" w:cstheme="majorBidi"/>
+          <w:color w:val="1F3763" w:themeColor="accent1" w:themeShade="7F"/>
+          <w:sz w:val="24"/>
+          <w:szCs w:val="24"/>
+        </w:rPr>
+      </w:pPr>
+      <w:r>
+        <w:br w:type="page"/>
+      </w:r>
+    </w:p>
+    <w:p>
+      <w:pPr>
+        <w:pStyle w:val="Titolo3"/>
+      </w:pPr>
+      <w:r>
+        <w:lastRenderedPageBreak/>
+        <w:t>Inserimento e visualizzazione del contenuto della chiamata HTTP da convertire</w:t>
+      </w:r>
+    </w:p>
+    <w:p>
+      <w:r>
+        <w:t>Questa operazione consiste nell’inserire nella casella di testo (segnaposto 3 in figura 1) il testo che si vuole tradurre in codice Java.</w:t>
+      </w:r>
+    </w:p>
+    <w:p>
+      <w:r>
+        <w:t xml:space="preserve">Le operazioni da </w:t>
+      </w:r>
+      <w:r>
+        <w:t>seguir</w:t>
+      </w:r>
+      <w:r>
+        <w:t>e sono le seguenti:</w:t>
+      </w:r>
+    </w:p>
+    <w:p>
+      <w:pPr>
+        <w:pStyle w:val="Paragrafoelenco"/>
+        <w:numPr>
+          <w:ilvl w:val="0"/>
+          <w:numId w:val="7"/>
+        </w:numPr>
+      </w:pPr>
+      <w:r>
+        <w:t>Se necessario, d</w:t>
+      </w:r>
+      <w:r>
+        <w:t xml:space="preserve">e-selezionare il pulsante </w:t>
+      </w:r>
+      <w:r>
+        <w:rPr>
+          <w:i/>
+          <w:iCs/>
+        </w:rPr>
+        <w:t>“Toggle File”</w:t>
+      </w:r>
+      <w:r>
+        <w:t xml:space="preserve"> (indicatore 11 in figura 1). Questo pulsante, che può assumere i due stati “attivo” e “disattivo” è nello stato “attivo” di default all’avvio del programma.</w:t>
+      </w:r>
+    </w:p>
+    <w:p>
+      <w:pPr>
+        <w:pStyle w:val="Paragrafoelenco"/>
+      </w:pPr>
+    </w:p>
+    <w:p>
+      <w:pPr>
+        <w:pStyle w:val="Paragrafoelenco"/>
+        <w:numPr>
+          <w:ilvl w:val="0"/>
+          <w:numId w:val="7"/>
+        </w:numPr>
+      </w:pPr>
+      <w:r>
+        <w:rPr>
+          <w:noProof/>
+        </w:rPr>
+        <mc:AlternateContent>
+          <mc:Choice Requires="wps">
+            <w:drawing>
+              <wp:anchor distT="0" distB="0" distL="114300" distR="114300" simplePos="0" relativeHeight="251662336" behindDoc="0" locked="0" layoutInCell="1" allowOverlap="1" wp14:anchorId="4A20F574" wp14:editId="45FE9A60">
+                <wp:simplePos x="0" y="0"/>
+                <wp:positionH relativeFrom="margin">
+                  <wp:align>center</wp:align>
+                </wp:positionH>
+                <wp:positionV relativeFrom="paragraph">
+                  <wp:posOffset>1492250</wp:posOffset>
+                </wp:positionV>
+                <wp:extent cx="4000500" cy="635"/>
+                <wp:effectExtent l="0" t="0" r="0" b="0"/>
+                <wp:wrapTopAndBottom/>
+                <wp:docPr id="611725158" name="Casella di testo 1"/>
+                <wp:cNvGraphicFramePr/>
+                <a:graphic xmlns:a="http://schemas.openxmlformats.org/drawingml/2006/main">
+                  <a:graphicData uri="http://schemas.microsoft.com/office/word/2010/wordprocessingShape">
+                    <wps:wsp>
+                      <wps:cNvSpPr txBox="1"/>
+                      <wps:spPr>
+                        <a:xfrm>
+                          <a:off x="0" y="0"/>
+                          <a:ext cx="4000500" cy="635"/>
+                        </a:xfrm>
+                        <a:prstGeom prst="rect">
+                          <a:avLst/>
+                        </a:prstGeom>
+                        <a:solidFill>
+                          <a:prstClr val="white"/>
+                        </a:solidFill>
+                        <a:ln>
+                          <a:noFill/>
+                        </a:ln>
+                      </wps:spPr>
+                      <wps:txbx>
+                        <w:txbxContent>
+                          <w:p>
+                            <w:pPr>
+                              <w:pStyle w:val="Didascalia"/>
+                              <w:rPr>
+                                <w:noProof/>
+                              </w:rPr>
+                            </w:pPr>
+                            <w:r>
+                              <w:t xml:space="preserve">Figura </w:t>
+                            </w:r>
+                            <w:r>
+                              <w:fldChar w:fldCharType="begin"/>
+                            </w:r>
+                            <w:r>
+                              <w:instrText xml:space="preserve"> SEQ Figura \* ARABIC </w:instrText>
+                            </w:r>
+                            <w:r>
+                              <w:fldChar w:fldCharType="separate"/>
+                            </w:r>
+                            <w:r>
+                              <w:rPr>
+                                <w:noProof/>
+                              </w:rPr>
+                              <w:t>2</w:t>
+                            </w:r>
+                            <w:r>
+                              <w:fldChar w:fldCharType="end"/>
+                            </w:r>
+                            <w:r>
+                              <w:t>: Pulsante Toggle File</w:t>
+                            </w:r>
+                          </w:p>
+                        </w:txbxContent>
+                      </wps:txbx>
+                      <wps:bodyPr rot="0" spcFirstLastPara="0" vertOverflow="overflow" horzOverflow="overflow" vert="horz" wrap="square" lIns="0" tIns="0" rIns="0" bIns="0" numCol="1" spcCol="0" rtlCol="0" fromWordArt="0" anchor="t" anchorCtr="0" forceAA="0" compatLnSpc="1">
+                        <a:prstTxWarp prst="textNoShape">
+                          <a:avLst/>
+                        </a:prstTxWarp>
+                        <a:spAutoFit/>
+                      </wps:bodyPr>
+                    </wps:wsp>
+                  </a:graphicData>
+                </a:graphic>
+              </wp:anchor>
+            </w:drawing>
+          </mc:Choice>
+          <mc:Fallback>
+            <w:pict>
+              <v:shapetype w14:anchorId="4A20F574" id="_x0000_t202" coordsize="21600,21600" o:spt="202" path="m,l,21600r21600,l21600,xe">
+                <v:stroke joinstyle="miter"/>
+                <v:path gradientshapeok="t" o:connecttype="rect"/>
+              </v:shapetype>
+              <v:shape id="Casella di testo 1" o:spid="_x0000_s1026" type="#_x0000_t202" style="position:absolute;left:0;text-align:left;margin-left:0;margin-top:117.5pt;width:315pt;height:.05pt;z-index:251662336;visibility:visible;mso-wrap-style:square;mso-wrap-distance-left:9pt;mso-wrap-distance-top:0;mso-wrap-distance-right:9pt;mso-wrap-distance-bottom:0;mso-position-horizontal:center;mso-position-horizontal-relative:margin;mso-position-vertical:absolute;mso-position-vertical-relative:text;v-text-anchor:top" o:gfxdata="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" stroked="f">
+                <v:textbox style="mso-fit-shape-to-text:t" inset="0,0,0,0">
+                  <w:txbxContent>
+                    <w:p>
+                      <w:pPr>
+                        <w:pStyle w:val="Didascalia"/>
+                        <w:rPr>
+                          <w:noProof/>
+                        </w:rPr>
+                      </w:pPr>
+                      <w:r>
+                        <w:t xml:space="preserve">Figura </w:t>
+                      </w:r>
+                      <w:r>
+                        <w:fldChar w:fldCharType="begin"/>
+                      </w:r>
+                      <w:r>
+                        <w:instrText xml:space="preserve"> SEQ Figura \* ARABIC </w:instrText>
+                      </w:r>
+                      <w:r>
+                        <w:fldChar w:fldCharType="separate"/>
+                      </w:r>
+                      <w:r>
+                        <w:rPr>
+                          <w:noProof/>
+                        </w:rPr>
+                        <w:t>2</w:t>
+                      </w:r>
+                      <w:r>
+                        <w:fldChar w:fldCharType="end"/>
+                      </w:r>
+                      <w:r>
+                        <w:t>: Pulsante Toggle File</w:t>
+                      </w:r>
+                    </w:p>
+                  </w:txbxContent>
+                </v:textbox>
+                <w10:wrap type="topAndBottom" anchorx="margin"/>
+              </v:shape>
+            </w:pict>
+          </mc:Fallback>
+        </mc:AlternateContent>
+      </w:r>
+      <w:r>
+        <w:rPr>
+          <w:noProof/>
+        </w:rPr>
+        <w:drawing>
+          <wp:anchor distT="0" distB="0" distL="114300" distR="114300" simplePos="0" relativeHeight="251658240" behindDoc="1" locked="0" layoutInCell="1" allowOverlap="1" wp14:anchorId="5BCC3946" wp14:editId="362D5DC1">
+            <wp:simplePos x="0" y="0"/>
+            <wp:positionH relativeFrom="margin">
+              <wp:align>center</wp:align>
+            </wp:positionH>
+            <wp:positionV relativeFrom="paragraph">
+              <wp:posOffset>473710</wp:posOffset>
+            </wp:positionV>
+            <wp:extent cx="4000500" cy="889000"/>
+            <wp:effectExtent l="76200" t="76200" r="133350" b="139700"/>
+            <wp:wrapTopAndBottom/>
+            <wp:docPr id="178405527" name="Immagine 2" descr="Immagine che contiene schermata, testo, Rettangolo, linea&#10;&#10;Descrizione generata automaticamente"/>
+            <wp:cNvGraphicFramePr>
+              <a:graphicFrameLocks xmlns:a="http://schemas.openxmlformats.org/drawingml/2006/main" noChangeAspect="1"/>
+            </wp:cNvGraphicFramePr>
+            <a:graphic xmlns:a="http://schemas.openxmlformats.org/drawingml/2006/main">
+              <a:graphicData uri="http://schemas.openxmlformats.org/drawingml/2006/picture">
+                <pic:pic xmlns:pic="http://schemas.openxmlformats.org/drawingml/2006/picture">
+                  <pic:nvPicPr>
+                    <pic:cNvPr id="178405527" name="Immagine 2" descr="Immagine che contiene schermata, testo, Rettangolo, linea&#10;&#10;Descrizione generata automaticamente"/>
+                    <pic:cNvPicPr/>
+                  </pic:nvPicPr>
+                  <pic:blipFill>
+                    <a:blip r:embed="rId10">
+                      <a:extLst>
+                        <a:ext uri="{28A0092B-C50C-407E-A947-70E740481C1C}">
+                          <a14:useLocalDpi xmlns:a14="http://schemas.microsoft.com/office/drawing/2010/main" val="0"/>
+                        </a:ext>
+                      </a:extLst>
+                    </a:blip>
+                    <a:stretch>
+                      <a:fillRect/>
+                    </a:stretch>
+                  </pic:blipFill>
+                  <pic:spPr>
+                    <a:xfrm>
+                      <a:off x="0" y="0"/>
+                      <a:ext cx="4000500" cy="889000"/>
+                    </a:xfrm>
+                    <a:prstGeom prst="rect">
+                      <a:avLst/>
+                    </a:prstGeom>
+                    <a:ln w="38100" cap="sq">
+                      <a:solidFill>
+                        <a:srgbClr val="000000"/>
+                      </a:solidFill>
+                      <a:prstDash val="solid"/>
+                      <a:miter lim="800000"/>
+                    </a:ln>
+                    <a:effectLst>
+                      <a:outerShdw blurRad="50800" dist="38100" dir="2700000" algn="tl" rotWithShape="0">
+                        <a:srgbClr val="000000">
+                          <a:alpha val="43000"/>
+                        </a:srgbClr>
+                      </a:outerShdw>
+                    </a:effectLst>
+                  </pic:spPr>
+                </pic:pic>
+              </a:graphicData>
+            </a:graphic>
+          </wp:anchor>
+        </w:drawing>
+      </w:r>
+      <w:r>
+        <w:t>Una volta de-selezionato, la casella di testo in alto a sinistra (segnaposto 3 figura 1) si sbloccherà, consentendo all’utente di incollare il testo oggetto di traduzione</w:t>
+      </w:r>
+    </w:p>
+    <w:p>
+      <w:pPr>
+        <w:pStyle w:val="Paragrafoelenco"/>
+        <w:numPr>
+          <w:ilvl w:val="0"/>
+          <w:numId w:val="7"/>
+        </w:numPr>
+      </w:pPr>
+      <w:r>
+        <w:t>Una volta incollato, il testo verrà mostrato sempre nella stessa casella di testo. Allo stesso tempo, gli indicatori dinamici (segnaposti 1 e 2 in figura 1) si aggiorneranno. Il primo rappresenta la posizione corrente del caret (cursore) all’interno della casella di testo 3 espressa sottoforma di riga : colonna. Si disattiva quando la stessa casella perde il focus. Il secondo indicatore invece indic</w:t>
+      </w:r>
+      <w:r>
+        <w:t>a</w:t>
+      </w:r>
+      <w:r>
+        <w:t xml:space="preserve"> il numero di ogni riga di testo inserito. Il numero della riga contenente il cursore </w:t>
+      </w:r>
+      <w:r>
+        <w:t>verrà evidenziato</w:t>
+      </w:r>
+      <w:r>
+        <w:t xml:space="preserve"> di rosso.</w:t>
+      </w:r>
+    </w:p>
+    <w:p>
+      <w:pPr>
+        <w:pStyle w:val="Paragrafoelenco"/>
+      </w:pPr>
+      <w:r>
+        <w:rPr>
+          <w:noProof/>
+        </w:rPr>
+        <mc:AlternateContent>
+          <mc:Choice Requires="wps">
+            <w:drawing>
+              <wp:anchor distT="0" distB="0" distL="114300" distR="114300" simplePos="0" relativeHeight="251664384" behindDoc="0" locked="0" layoutInCell="1" allowOverlap="1" wp14:anchorId="4FB2C145" wp14:editId="7E75E4C2">
+                <wp:simplePos x="0" y="0"/>
+                <wp:positionH relativeFrom="column">
+                  <wp:posOffset>678815</wp:posOffset>
+                </wp:positionH>
+                <wp:positionV relativeFrom="paragraph">
+                  <wp:posOffset>2286635</wp:posOffset>
+                </wp:positionV>
+                <wp:extent cx="4754880" cy="635"/>
+                <wp:effectExtent l="0" t="0" r="0" b="0"/>
+                <wp:wrapSquare wrapText="bothSides"/>
+                <wp:docPr id="2119714230" name="Casella di testo 1"/>
+                <wp:cNvGraphicFramePr/>
+                <a:graphic xmlns:a="http://schemas.openxmlformats.org/drawingml/2006/main">
+                  <a:graphicData uri="http://schemas.microsoft.com/office/word/2010/wordprocessingShape">
+                    <wps:wsp>
+                      <wps:cNvSpPr txBox="1"/>
+                      <wps:spPr>
+                        <a:xfrm>
+                          <a:off x="0" y="0"/>
+                          <a:ext cx="4754880" cy="635"/>
+                        </a:xfrm>
+                        <a:prstGeom prst="rect">
+                          <a:avLst/>
+                        </a:prstGeom>
+                        <a:solidFill>
+                          <a:prstClr val="white"/>
+                        </a:solidFill>
+                        <a:ln>
+                          <a:noFill/>
+                        </a:ln>
+                      </wps:spPr>
+                      <wps:txbx>
+                        <w:txbxContent>
+                          <w:p>
+                            <w:pPr>
+                              <w:pStyle w:val="Didascalia"/>
+                              <w:rPr>
+                                <w:noProof/>
+                              </w:rPr>
+                            </w:pPr>
+                            <w:r>
+                              <w:t xml:space="preserve">Figura </w:t>
+                            </w:r>
+                            <w:r>
+                              <w:fldChar w:fldCharType="begin"/>
+                            </w:r>
+                            <w:r>
+                              <w:instrText xml:space="preserve"> SEQ Figura \* ARABIC </w:instrText>
+                            </w:r>
+                            <w:r>
+                              <w:fldChar w:fldCharType="separate"/>
+                            </w:r>
+                            <w:r>
+                              <w:rPr>
+                                <w:noProof/>
+                              </w:rPr>
+                              <w:t>3</w:t>
+                            </w:r>
+                            <w:r>
+                              <w:fldChar w:fldCharType="end"/>
+                            </w:r>
+                            <w:r>
+                              <w:t>: Casella di testo HTTP</w:t>
+                            </w:r>
+                          </w:p>
+                        </w:txbxContent>
+                      </wps:txbx>
+                      <wps:bodyPr rot="0" spcFirstLastPara="0" vertOverflow="overflow" horzOverflow="overflow" vert="horz" wrap="square" lIns="0" tIns="0" rIns="0" bIns="0" numCol="1" spcCol="0" rtlCol="0" fromWordArt="0" anchor="t" anchorCtr="0" forceAA="0" compatLnSpc="1">
+                        <a:prstTxWarp prst="textNoShape">
+                          <a:avLst/>
+                        </a:prstTxWarp>
+                        <a:spAutoFit/>
+                      </wps:bodyPr>
+                    </wps:wsp>
+                  </a:graphicData>
+                </a:graphic>
+              </wp:anchor>
+            </w:drawing>
+          </mc:Choice>
+          <mc:Fallback>
+            <w:pict>
+              <v:shape w14:anchorId="4FB2C145" id="_x0000_s1027" type="#_x0000_t202" style="position:absolute;left:0;text-align:left;margin-left:53.45pt;margin-top:180.05pt;width:374.4pt;height:.05pt;z-index:251664384;visibility:visible;mso-wrap-style:square;mso-wrap-distance-left:9pt;mso-wrap-distance-top:0;mso-wrap-distance-right:9pt;mso-wrap-distance-bottom:0;mso-position-horizontal:absolute;mso-position-horizontal-relative:text;mso-position-vertical:absolute;mso-position-vertical-relative:text;v-text-anchor:top" o:gfxdata="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" stroked="f">
+                <v:textbox style="mso-fit-shape-to-text:t" inset="0,0,0,0">
+                  <w:txbxContent>
+                    <w:p>
+                      <w:pPr>
+                        <w:pStyle w:val="Didascalia"/>
+                        <w:rPr>
+                          <w:noProof/>
+                        </w:rPr>
+                      </w:pPr>
+                      <w:r>
+                        <w:t xml:space="preserve">Figura </w:t>
+                      </w:r>
+                      <w:r>
+                        <w:fldChar w:fldCharType="begin"/>
+                      </w:r>
+                      <w:r>
+                        <w:instrText xml:space="preserve"> SEQ Figura \* ARABIC </w:instrText>
+                      </w:r>
+                      <w:r>
+                        <w:fldChar w:fldCharType="separate"/>
+                      </w:r>
+                      <w:r>
+                        <w:rPr>
+                          <w:noProof/>
+                        </w:rPr>
+                        <w:t>3</w:t>
+                      </w:r>
+                      <w:r>
+                        <w:fldChar w:fldCharType="end"/>
+                      </w:r>
+                      <w:r>
+                        <w:t>: Casella di testo HTTP</w:t>
+                      </w:r>
+                    </w:p>
+                  </w:txbxContent>
+                </v:textbox>
+                <w10:wrap type="square"/>
+              </v:shape>
+            </w:pict>
+          </mc:Fallback>
+        </mc:AlternateContent>
+      </w:r>
+      <w:r>
+        <w:rPr>
+          <w:noProof/>
+        </w:rPr>
+        <w:drawing>
+          <wp:anchor distT="0" distB="0" distL="114300" distR="114300" simplePos="0" relativeHeight="251659264" behindDoc="0" locked="0" layoutInCell="1" allowOverlap="1" wp14:anchorId="44A9A16C" wp14:editId="2EE9C875">
+            <wp:simplePos x="0" y="0"/>
+            <wp:positionH relativeFrom="margin">
+              <wp:posOffset>678815</wp:posOffset>
+            </wp:positionH>
+            <wp:positionV relativeFrom="paragraph">
+              <wp:posOffset>66040</wp:posOffset>
+            </wp:positionV>
+            <wp:extent cx="4754880" cy="2163821"/>
+            <wp:effectExtent l="0" t="0" r="7620" b="8255"/>
+            <wp:wrapSquare wrapText="bothSides"/>
+            <wp:docPr id="1989475860" name="Immagine 3" descr="Immagine che contiene testo, schermata, schermo, numero&#10;&#10;Descrizione generata automaticamente"/>
+            <wp:cNvGraphicFramePr>
+              <a:graphicFrameLocks xmlns:a="http://schemas.openxmlformats.org/drawingml/2006/main" noChangeAspect="1"/>
+            </wp:cNvGraphicFramePr>
+            <a:graphic xmlns:a="http://schemas.openxmlformats.org/drawingml/2006/main">
+              <a:graphicData uri="http://schemas.openxmlformats.org/drawingml/2006/picture">
+                <pic:pic xmlns:pic="http://schemas.openxmlformats.org/drawingml/2006/picture">
+                  <pic:nvPicPr>
+                    <pic:cNvPr id="1989475860" name="Immagine 3" descr="Immagine che contiene testo, schermata, schermo, numero&#10;&#10;Descrizione generata automaticamente"/>
+                    <pic:cNvPicPr/>
+                  </pic:nvPicPr>
+                  <pic:blipFill>
+                    <a:blip r:embed="rId11">
+                      <a:extLst>
+                        <a:ext uri="{28A0092B-C50C-407E-A947-70E740481C1C}">
+                          <a14:useLocalDpi xmlns:a14="http://schemas.microsoft.com/office/drawing/2010/main" val="0"/>
+                        </a:ext>
+                      </a:extLst>
+                    </a:blip>
+                    <a:stretch>
+                      <a:fillRect/>
+                    </a:stretch>
+                  </pic:blipFill>
+                  <pic:spPr>
+                    <a:xfrm>
+                      <a:off x="0" y="0"/>
+                      <a:ext cx="4754880" cy="2163821"/>
+                    </a:xfrm>
+                    <a:prstGeom prst="rect">
+                      <a:avLst/>
+                    </a:prstGeom>
+                  </pic:spPr>
+                </pic:pic>
+              </a:graphicData>
+            </a:graphic>
+          </wp:anchor>
+        </w:drawing>
+      </w:r>
+    </w:p>
+    <w:p>
+      <w:pPr>
+        <w:pStyle w:val="Titolo3"/>
+      </w:pPr>
+    </w:p>
+    <w:p>
+      <w:pPr>
+        <w:pStyle w:val="Titolo3"/>
+      </w:pPr>
+    </w:p>
+    <w:p>
+      <w:pPr>
+        <w:pStyle w:val="Titolo3"/>
+      </w:pPr>
+    </w:p>
+    <w:p>
+      <w:pPr>
+        <w:pStyle w:val="Titolo3"/>
+      </w:pPr>
+    </w:p>
+    <w:p>
+      <w:pPr>
+        <w:pStyle w:val="Titolo3"/>
+      </w:pPr>
+    </w:p>
+    <w:p>
+      <w:pPr>
+        <w:pStyle w:val="Titolo3"/>
+      </w:pPr>
+    </w:p>
+    <w:p>
+      <w:pPr>
+        <w:pStyle w:val="Titolo3"/>
+      </w:pPr>
+    </w:p>
+    <w:p>
+      <w:pPr>
+        <w:pStyle w:val="Titolo3"/>
+      </w:pPr>
+    </w:p>
+    <w:p>
+      <w:pPr>
+        <w:pStyle w:val="Titolo3"/>
+      </w:pPr>
+    </w:p>
+    <w:p>
+      <w:pPr>
+        <w:pStyle w:val="Titolo3"/>
+      </w:pPr>
+    </w:p>
+    <w:p>
+      <w:pPr>
+        <w:pStyle w:val="Titolo3"/>
+      </w:pPr>
+    </w:p>
+    <w:p/>
+    <w:p/>
+    <w:p/>
+    <w:p/>
+    <w:p>
+      <w:pPr>
+        <w:pStyle w:val="Titolo3"/>
+      </w:pPr>
+    </w:p>
+    <w:p/>
+    <w:p>
+      <w:pPr>
+        <w:pStyle w:val="Titolo3"/>
+      </w:pPr>
+      <w:r>
+        <w:lastRenderedPageBreak/>
+        <w:t xml:space="preserve">Inserimento e </w:t>
+      </w:r>
+      <w:r>
+        <w:t>visualizzazione di un file contenente la chiamata HTTP da convertire</w:t>
+      </w:r>
+    </w:p>
+    <w:p>
+      <w:r>
+        <w:t xml:space="preserve">Questa procedura consente di salvare in memoria il contenuto di un file con il testo che si vuole convertire. </w:t>
+      </w:r>
+    </w:p>
+    <w:p>
+      <w:pPr>
+        <w:rPr>
+          <w:noProof/>
+        </w:rPr>
+      </w:pPr>
+      <w:r>
+        <w:t>Operazioni da seguire:</w:t>
+      </w:r>
+      <w:r>
+        <w:rPr>
+          <w:noProof/>
+        </w:rPr>
+        <w:t xml:space="preserve"> </w:t>
+      </w:r>
+    </w:p>
+    <w:p>
+      <w:pPr>
+        <w:pStyle w:val="Paragrafoelenco"/>
+        <w:numPr>
+          <w:ilvl w:val="0"/>
+          <w:numId w:val="8"/>
+        </w:numPr>
+      </w:pPr>
+      <w:r>
+        <w:rPr>
+          <w:noProof/>
+        </w:rPr>
+        <w:drawing>
+          <wp:anchor distT="0" distB="0" distL="114300" distR="114300" simplePos="0" relativeHeight="251669504" behindDoc="0" locked="0" layoutInCell="1" allowOverlap="1" wp14:anchorId="27883173" wp14:editId="50641CDC">
+            <wp:simplePos x="0" y="0"/>
+            <wp:positionH relativeFrom="column">
+              <wp:posOffset>1040130</wp:posOffset>
+            </wp:positionH>
+            <wp:positionV relativeFrom="paragraph">
+              <wp:posOffset>591185</wp:posOffset>
+            </wp:positionV>
+            <wp:extent cx="4305300" cy="4135120"/>
+            <wp:effectExtent l="0" t="0" r="0" b="0"/>
+            <wp:wrapTopAndBottom/>
+            <wp:docPr id="1386536921" name="Immagine 4"/>
+            <wp:cNvGraphicFramePr>
+              <a:graphicFrameLocks xmlns:a="http://schemas.openxmlformats.org/drawingml/2006/main" noChangeAspect="1"/>
+            </wp:cNvGraphicFramePr>
+            <a:graphic xmlns:a="http://schemas.openxmlformats.org/drawingml/2006/main">
+              <a:graphicData uri="http://schemas.openxmlformats.org/drawingml/2006/picture">
+                <pic:pic xmlns:pic="http://schemas.openxmlformats.org/drawingml/2006/picture">
+                  <pic:nvPicPr>
+                    <pic:cNvPr id="1386536921" name="Immagine 4"/>
+                    <pic:cNvPicPr/>
+                  </pic:nvPicPr>
+                  <pic:blipFill>
+                    <a:blip r:embed="rId12">
+                      <a:extLst>
+                        <a:ext uri="{28A0092B-C50C-407E-A947-70E740481C1C}">
+                          <a14:useLocalDpi xmlns:a14="http://schemas.microsoft.com/office/drawing/2010/main" val="0"/>
+                        </a:ext>
+                      </a:extLst>
+                    </a:blip>
+                    <a:stretch>
+                      <a:fillRect/>
+                    </a:stretch>
+                  </pic:blipFill>
+                  <pic:spPr>
+                    <a:xfrm>
+                      <a:off x="0" y="0"/>
+                      <a:ext cx="4305300" cy="4135120"/>
+                    </a:xfrm>
+                    <a:prstGeom prst="rect">
+                      <a:avLst/>
+                    </a:prstGeom>
+                  </pic:spPr>
+                </pic:pic>
+              </a:graphicData>
+            </a:graphic>
+          </wp:anchor>
+        </w:drawing>
+      </w:r>
+      <w:r>
+        <w:rPr>
+          <w:noProof/>
+        </w:rPr>
+        <mc:AlternateContent>
+          <mc:Choice Requires="wps">
+            <w:drawing>
+              <wp:anchor distT="0" distB="0" distL="114300" distR="114300" simplePos="0" relativeHeight="251666432" behindDoc="0" locked="0" layoutInCell="1" allowOverlap="1" wp14:anchorId="61A0805A" wp14:editId="7F9A10EF">
+                <wp:simplePos x="0" y="0"/>
+                <wp:positionH relativeFrom="column">
+                  <wp:posOffset>499110</wp:posOffset>
+                </wp:positionH>
+                <wp:positionV relativeFrom="paragraph">
+                  <wp:posOffset>4809490</wp:posOffset>
+                </wp:positionV>
+                <wp:extent cx="4305300" cy="635"/>
+                <wp:effectExtent l="0" t="0" r="0" b="0"/>
+                <wp:wrapTopAndBottom/>
+                <wp:docPr id="327568828" name="Casella di testo 1"/>
+                <wp:cNvGraphicFramePr/>
+                <a:graphic xmlns:a="http://schemas.openxmlformats.org/drawingml/2006/main">
+                  <a:graphicData uri="http://schemas.microsoft.com/office/word/2010/wordprocessingShape">
+                    <wps:wsp>
+                      <wps:cNvSpPr txBox="1"/>
+                      <wps:spPr>
+                        <a:xfrm>
+                          <a:off x="0" y="0"/>
+                          <a:ext cx="4305300" cy="635"/>
+                        </a:xfrm>
+                        <a:prstGeom prst="rect">
+                          <a:avLst/>
+                        </a:prstGeom>
+                        <a:solidFill>
+                          <a:prstClr val="white"/>
+                        </a:solidFill>
+                        <a:ln>
+                          <a:noFill/>
+                        </a:ln>
+                      </wps:spPr>
+                      <wps:txbx>
+                        <w:txbxContent>
+                          <w:p>
+                            <w:pPr>
+                              <w:pStyle w:val="Didascalia"/>
+                              <w:rPr>
+                                <w:noProof/>
+                              </w:rPr>
+                            </w:pPr>
+                            <w:r>
+                              <w:t xml:space="preserve">Figura </w:t>
+                            </w:r>
+                            <w:r>
+                              <w:fldChar w:fldCharType="begin"/>
+                            </w:r>
+                            <w:r>
+                              <w:instrText xml:space="preserve"> SEQ Figura \* ARABIC </w:instrText>
+                            </w:r>
+                            <w:r>
+                              <w:fldChar w:fldCharType="separate"/>
+                            </w:r>
+                            <w:r>
+                              <w:rPr>
+                                <w:noProof/>
+                              </w:rPr>
+                              <w:t>4</w:t>
+                            </w:r>
+                            <w:r>
+                              <w:fldChar w:fldCharType="end"/>
+                            </w:r>
+                            <w:r>
+                              <w:t>: Finestra di selezione file</w:t>
+                            </w:r>
+                          </w:p>
+                        </w:txbxContent>
+                      </wps:txbx>
+                      <wps:bodyPr rot="0" spcFirstLastPara="0" vertOverflow="overflow" horzOverflow="overflow" vert="horz" wrap="square" lIns="0" tIns="0" rIns="0" bIns="0" numCol="1" spcCol="0" rtlCol="0" fromWordArt="0" anchor="t" anchorCtr="0" forceAA="0" compatLnSpc="1">
+                        <a:prstTxWarp prst="textNoShape">
+                          <a:avLst/>
+                        </a:prstTxWarp>
+                        <a:spAutoFit/>
+                      </wps:bodyPr>
+                    </wps:wsp>
+                  </a:graphicData>
+                </a:graphic>
+              </wp:anchor>
+            </w:drawing>
+          </mc:Choice>
+          <mc:Fallback>
+            <w:pict>
+              <v:shape w14:anchorId="61A0805A" id="_x0000_s1028" type="#_x0000_t202" style="position:absolute;left:0;text-align:left;margin-left:39.3pt;margin-top:378.7pt;width:339pt;height:.05pt;z-index:251666432;visibility:visible;mso-wrap-style:square;mso-wrap-distance-left:9pt;mso-wrap-distance-top:0;mso-wrap-distance-right:9pt;mso-wrap-distance-bottom:0;mso-position-horizontal:absolute;mso-position-horizontal-relative:text;mso-position-vertical:absolute;mso-position-vertical-relative:text;v-text-anchor:top" o:gfxdata="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" stroked="f">
+                <v:textbox style="mso-fit-shape-to-text:t" inset="0,0,0,0">
+                  <w:txbxContent>
+                    <w:p>
+                      <w:pPr>
+                        <w:pStyle w:val="Didascalia"/>
+                        <w:rPr>
+                          <w:noProof/>
+                        </w:rPr>
+                      </w:pPr>
+                      <w:r>
+                        <w:t xml:space="preserve">Figura </w:t>
+                      </w:r>
+                      <w:r>
+                        <w:fldChar w:fldCharType="begin"/>
+                      </w:r>
+                      <w:r>
+                        <w:instrText xml:space="preserve"> SEQ Figura \* ARABIC </w:instrText>
+                      </w:r>
+                      <w:r>
+                        <w:fldChar w:fldCharType="separate"/>
+                      </w:r>
+                      <w:r>
+                        <w:rPr>
+                          <w:noProof/>
+                        </w:rPr>
+                        <w:t>4</w:t>
+                      </w:r>
+                      <w:r>
+                        <w:fldChar w:fldCharType="end"/>
+                      </w:r>
+                      <w:r>
+                        <w:t>: Finestra di selezione file</w:t>
+                      </w:r>
+                    </w:p>
+                  </w:txbxContent>
+                </v:textbox>
+                <w10:wrap type="topAndBottom"/>
+              </v:shape>
+            </w:pict>
+          </mc:Fallback>
+        </mc:AlternateContent>
+      </w:r>
+      <w:r>
+        <w:t xml:space="preserve">Dalla barra in basso, premere sul pulsante </w:t>
+      </w:r>
+      <w:r>
+        <w:rPr>
+          <w:i/>
+          <w:iCs/>
+        </w:rPr>
+        <w:t>“Import File”</w:t>
+      </w:r>
+      <w:r>
+        <w:t xml:space="preserve"> (segnaposto 7 figura 1). La pressione di questo pulsante avvierà una nuova finestra in cui verrà chiesto all’utente di selezionare un file da importare</w:t>
+      </w:r>
+      <w:r>
+        <w:br/>
+      </w:r>
+    </w:p>
+    <w:p>
+      <w:pPr>
+        <w:pStyle w:val="Paragrafoelenco"/>
+        <w:numPr>
+          <w:ilvl w:val="0"/>
+          <w:numId w:val="8"/>
+        </w:numPr>
+      </w:pPr>
+      <w:r>
+        <w:t>Di default la nuova schermata mostrerà soltanto i file con estensione “</w:t>
+      </w:r>
+      <w:r>
+        <w:rPr>
+          <w:i/>
+          <w:iCs/>
+        </w:rPr>
+        <w:t>file</w:t>
+      </w:r>
+      <w:r>
+        <w:t>”. Questo filtro può essere rimosso o modificato premendo sul selettore 1 in figura</w:t>
+      </w:r>
+      <w:r>
+        <w:t xml:space="preserve"> 4.</w:t>
+      </w:r>
+    </w:p>
+    <w:p>
+      <w:pPr>
+        <w:pStyle w:val="Paragrafoelenco"/>
+      </w:pPr>
+      <w:r>
+        <w:rPr>
+          <w:noProof/>
+        </w:rPr>
+        <w:drawing>
+          <wp:anchor distT="0" distB="0" distL="114300" distR="114300" simplePos="0" relativeHeight="251667456" behindDoc="0" locked="0" layoutInCell="1" allowOverlap="1" wp14:anchorId="6962EEA7" wp14:editId="1069CBE7">
+            <wp:simplePos x="0" y="0"/>
+            <wp:positionH relativeFrom="margin">
+              <wp:align>center</wp:align>
+            </wp:positionH>
+            <wp:positionV relativeFrom="paragraph">
+              <wp:posOffset>337185</wp:posOffset>
+            </wp:positionV>
+            <wp:extent cx="4305300" cy="1228090"/>
+            <wp:effectExtent l="0" t="0" r="0" b="0"/>
+            <wp:wrapTopAndBottom/>
+            <wp:docPr id="1858837358" name="Immagine 5" descr="Immagine che contiene testo, schermata, Rettangolo, linea&#10;&#10;Descrizione generata automaticamente"/>
+            <wp:cNvGraphicFramePr>
+              <a:graphicFrameLocks xmlns:a="http://schemas.openxmlformats.org/drawingml/2006/main" noChangeAspect="1"/>
+            </wp:cNvGraphicFramePr>
+            <a:graphic xmlns:a="http://schemas.openxmlformats.org/drawingml/2006/main">
+              <a:graphicData uri="http://schemas.openxmlformats.org/drawingml/2006/picture">
+                <pic:pic xmlns:pic="http://schemas.openxmlformats.org/drawingml/2006/picture">
+                  <pic:nvPicPr>
+                    <pic:cNvPr id="1858837358" name="Immagine 5" descr="Immagine che contiene testo, schermata, Rettangolo, linea&#10;&#10;Descrizione generata automaticamente"/>
+                    <pic:cNvPicPr/>
+                  </pic:nvPicPr>
+                  <pic:blipFill rotWithShape="1">
+                    <a:blip r:embed="rId13">
+                      <a:extLst>
+                        <a:ext uri="{28A0092B-C50C-407E-A947-70E740481C1C}">
+                          <a14:useLocalDpi xmlns:a14="http://schemas.microsoft.com/office/drawing/2010/main" val="0"/>
+                        </a:ext>
+                      </a:extLst>
+                    </a:blip>
+                    <a:srcRect t="21827" r="-357"/>
+                    <a:stretch/>
+                  </pic:blipFill>
+                  <pic:spPr bwMode="auto">
+                    <a:xfrm>
+                      <a:off x="0" y="0"/>
+                      <a:ext cx="4305300" cy="1228090"/>
+                    </a:xfrm>
+                    <a:prstGeom prst="rect">
+                      <a:avLst/>
+                    </a:prstGeom>
+                    <a:ln>
+                      <a:noFill/>
+                    </a:ln>
+                    <a:extLst>
+                      <a:ext uri="{53640926-AAD7-44D8-BBD7-CCE9431645EC}">
+                        <a14:shadowObscured xmlns:a14="http://schemas.microsoft.com/office/drawing/2010/main"/>
+                      </a:ext>
+                    </a:extLst>
+                  </pic:spPr>
+                </pic:pic>
+              </a:graphicData>
+            </a:graphic>
+          </wp:anchor>
+        </w:drawing>
+      </w:r>
+    </w:p>
+    <w:p>
+      <w:pPr>
+        <w:pStyle w:val="Paragrafoelenco"/>
+      </w:pPr>
+    </w:p>
+    <w:p>
+      <w:pPr>
+        <w:pStyle w:val="Paragrafoelenco"/>
+        <w:numPr>
+          <w:ilvl w:val="0"/>
+          <w:numId w:val="8"/>
+        </w:numPr>
+      </w:pPr>
+      <w:r>
+        <w:t>Una volta importato correttamente il file, s</w:t>
+      </w:r>
+      <w:r>
+        <w:t xml:space="preserve">e necessario, selezionare </w:t>
+      </w:r>
+      <w:r>
+        <w:t xml:space="preserve">il pulsante </w:t>
+      </w:r>
+      <w:r>
+        <w:rPr>
+          <w:i/>
+          <w:iCs/>
+        </w:rPr>
+        <w:t>“Toggle File”</w:t>
+      </w:r>
+      <w:r>
+        <w:t xml:space="preserve"> (</w:t>
+      </w:r>
+      <w:r>
+        <w:t xml:space="preserve">segnaposto </w:t>
+      </w:r>
+      <w:r>
+        <w:t>11 in figura 1). Questo pulsante, che può assumere i due stati “attivo” e “disattivo” è nello stato “attivo” di default all’avvio del programma.</w:t>
+      </w:r>
+      <w:r>
+        <w:t xml:space="preserve"> Quando viene selezionato, l’applicazione ignora il testo della casella 3 rendendola inattiva e</w:t>
+      </w:r>
+      <w:r>
+        <w:t>d</w:t>
+      </w:r>
+      <w:r>
+        <w:t xml:space="preserve"> estrae il testo oggetto di conversione dal file</w:t>
+      </w:r>
+      <w:r>
+        <w:t xml:space="preserve"> importato.</w:t>
+      </w:r>
+      <w:r>
+        <w:rPr>
+          <w:noProof/>
+        </w:rPr>
+        <w:t xml:space="preserve"> </w:t>
+      </w:r>
+    </w:p>
+    <w:p>
+      <w:pPr>
+        <w:pStyle w:val="Paragrafoelenco"/>
+        <w:numPr>
+          <w:ilvl w:val="0"/>
+          <w:numId w:val="8"/>
+        </w:numPr>
+      </w:pPr>
+      <w:r>
+        <w:rPr>
+          <w:noProof/>
+        </w:rPr>
+        <w:lastRenderedPageBreak/>
+        <w:drawing>
+          <wp:anchor distT="0" distB="0" distL="114300" distR="114300" simplePos="0" relativeHeight="251668480" behindDoc="0" locked="0" layoutInCell="1" allowOverlap="1" wp14:anchorId="0C9B4829" wp14:editId="6DE67756">
+            <wp:simplePos x="0" y="0"/>
+            <wp:positionH relativeFrom="margin">
+              <wp:align>center</wp:align>
+            </wp:positionH>
+            <wp:positionV relativeFrom="paragraph">
+              <wp:posOffset>215265</wp:posOffset>
+            </wp:positionV>
+            <wp:extent cx="4274185" cy="731520"/>
+            <wp:effectExtent l="0" t="0" r="0" b="0"/>
+            <wp:wrapTopAndBottom/>
+            <wp:docPr id="1902931819" name="Immagine 6" descr="Immagine che contiene testo, schermata, schermo, Rettangolo&#10;&#10;Descrizione generata automaticamente"/>
+            <wp:cNvGraphicFramePr>
+              <a:graphicFrameLocks xmlns:a="http://schemas.openxmlformats.org/drawingml/2006/main" noChangeAspect="1"/>
+            </wp:cNvGraphicFramePr>
+            <a:graphic xmlns:a="http://schemas.openxmlformats.org/drawingml/2006/main">
+              <a:graphicData uri="http://schemas.openxmlformats.org/drawingml/2006/picture">
+                <pic:pic xmlns:pic="http://schemas.openxmlformats.org/drawingml/2006/picture">
+                  <pic:nvPicPr>
+                    <pic:cNvPr id="1902931819" name="Immagine 6" descr="Immagine che contiene testo, schermata, schermo, Rettangolo&#10;&#10;Descrizione generata automaticamente"/>
+                    <pic:cNvPicPr/>
+                  </pic:nvPicPr>
+                  <pic:blipFill rotWithShape="1">
+                    <a:blip r:embed="rId14">
+                      <a:extLst>
+                        <a:ext uri="{28A0092B-C50C-407E-A947-70E740481C1C}">
+                          <a14:useLocalDpi xmlns:a14="http://schemas.microsoft.com/office/drawing/2010/main" val="0"/>
+                        </a:ext>
+                      </a:extLst>
+                    </a:blip>
+                    <a:srcRect t="38889" b="7776"/>
+                    <a:stretch/>
+                  </pic:blipFill>
+                  <pic:spPr bwMode="auto">
+                    <a:xfrm>
+                      <a:off x="0" y="0"/>
+                      <a:ext cx="4274185" cy="731520"/>
+                    </a:xfrm>
+                    <a:prstGeom prst="rect">
+                      <a:avLst/>
+                    </a:prstGeom>
+                    <a:ln>
+                      <a:noFill/>
+                    </a:ln>
+                    <a:extLst>
+                      <a:ext uri="{53640926-AAD7-44D8-BBD7-CCE9431645EC}">
+                        <a14:shadowObscured xmlns:a14="http://schemas.microsoft.com/office/drawing/2010/main"/>
+                      </a:ext>
+                    </a:extLst>
+                  </pic:spPr>
+                </pic:pic>
+              </a:graphicData>
+            </a:graphic>
+            <wp14:sizeRelV relativeFrom="margin">
+              <wp14:pctHeight>0</wp14:pctHeight>
+            </wp14:sizeRelV>
+          </wp:anchor>
+        </w:drawing>
+      </w:r>
+      <w:r>
+        <w:t>Infine, nella casella di testo 3 (figura 1) verrà mostrato il testo estratto dal file importato</w:t>
+      </w:r>
+    </w:p>
+    <w:p>
+      <w:pPr>
+        <w:pStyle w:val="Titolo3"/>
+      </w:pPr>
+    </w:p>
+    <w:p>
+      <w:pPr>
+        <w:pStyle w:val="Titolo3"/>
+      </w:pPr>
+      <w:r>
+        <w:t>Traduzione da testo HTTP a codice Java</w:t>
+      </w:r>
+    </w:p>
+    <w:p>
+      <w:pPr>
+        <w:pStyle w:val="Paragrafoelenco"/>
+        <w:numPr>
+          <w:ilvl w:val="0"/>
+          <w:numId w:val="9"/>
+        </w:numPr>
+      </w:pPr>
+      <w:r>
+        <w:t>Una volta</w:t>
+      </w:r>
+    </w:p>
+    <w:p>
+      <w:pPr>
+        <w:pStyle w:val="Titolo1"/>
+      </w:pPr>
+      <w:bookmarkStart w:id="6" w:name="_Toc157332884"/>
+      <w:r>
+        <w:t>Esempi e scenari pratici</w:t>
+      </w:r>
+      <w:bookmarkEnd w:id="6"/>
+    </w:p>
+    <w:p>
+      <w:r>
+        <w:t>Aksjdkla’l</w:t>
+      </w:r>
+    </w:p>
+    <w:p>
+      <w:pPr>
+        <w:pStyle w:val="Titolo1"/>
+      </w:pPr>
+      <w:bookmarkStart w:id="7" w:name="_Toc157332885"/>
+      <w:r>
+        <w:t>Grammatica</w:t>
+      </w:r>
+      <w:bookmarkEnd w:id="7"/>
+    </w:p>
+    <w:p>
+      <w:r>
+        <w:t>Pjndfl;ka[lk’dgf</w:t>
+      </w:r>
+    </w:p>
+    <w:p>
+      <w:pPr>
+        <w:pStyle w:val="Titolo1"/>
+      </w:pPr>
+      <w:bookmarkStart w:id="8" w:name="_Toc157332886"/>
+      <w:r>
+        <w:t>Principali problemi</w:t>
+      </w:r>
+      <w:bookmarkEnd w:id="8"/>
+    </w:p>
+    <w:p>
+      <w:r>
+        <w:t>Oiahsbdkvja</w:t>
+      </w:r>
+    </w:p>
+    <w:p>
+      <w:pPr>
+        <w:pStyle w:val="Titolo2"/>
+      </w:pPr>
+      <w:bookmarkStart w:id="9" w:name="_Toc157332887"/>
+      <w:r>
+        <w:t>Errori di compilazione</w:t>
+      </w:r>
+      <w:bookmarkEnd w:id="9"/>
+    </w:p>
+    <w:p>
+      <w:r>
+        <w:t>Pajspvkas</w:t>
+      </w:r>
+    </w:p>
+    <w:p>
+      <w:pPr>
+        <w:pStyle w:val="Titolo2"/>
+      </w:pPr>
+      <w:bookmarkStart w:id="10" w:name="_Toc157332888"/>
+      <w:r>
+        <w:t>Warnings</w:t>
+      </w:r>
+      <w:bookmarkEnd w:id="10"/>
+    </w:p>
+    <w:p>
+      <w:pPr>
+        <w:rPr>
+          <w:lang w:val="en-GB"/>
+        </w:rPr>
+      </w:pPr>
+      <w:r>
+        <w:rPr>
+          <w:lang w:val="en-GB"/>
+        </w:rPr>
+        <w:t>Akjsbd;lkas</w:t>
+      </w:r>
+    </w:p>
+    <w:p>
+      <w:pPr>
+        <w:pStyle w:val="Titolo1"/>
+        <w:rPr>
+          <w:lang w:val="en-GB"/>
+        </w:rPr>
+      </w:pPr>
+      <w:bookmarkStart w:id="11" w:name="_Toc157332889"/>
+      <w:r>
+        <w:rPr>
+          <w:lang w:val="en-GB"/>
+        </w:rPr>
+        <w:t>Conclusioni</w:t>
+      </w:r>
+      <w:bookmarkEnd w:id="11"/>
+    </w:p>
+    <w:p>
+      <w:pPr>
+        <w:rPr>
+          <w:lang w:val="en-GB"/>
+        </w:rPr>
+      </w:pPr>
+      <w:r>
+        <w:rPr>
+          <w:lang w:val="en-GB"/>
+        </w:rPr>
+        <w:t>Aopuhdf[k</w:t>
+      </w:r>
     </w:p>
     <w:sectPr>
-      <w:footerReference w:type="default" r:id="rId6"/>
+      <w:footerReference w:type="default" r:id="rId15"/>
       <w:pgSz w:w="11906" w:h="16838"/>
       <w:pgMar w:top="1417" w:right="1134" w:bottom="1134" w:left="1134" w:header="708" w:footer="708" w:gutter="0"/>
       <w:cols w:space="708"/>
@@ -612,6 +2794,878 @@
     </w:p>
   </w:footnote>
 </w:footnotes>
+</file>
+
+<file path=word/numbering.xml><?xml version="1.0" encoding="utf-8"?>
+<w:numbering xmlns:wpc="http://schemas.microsoft.com/office/word/2010/wordprocessingCanvas" xmlns:cx="http://schemas.microsoft.com/office/drawing/2014/chartex" xmlns:cx1="http://schemas.microsoft.com/office/drawing/2015/9/8/chartex" xmlns:cx2="http://schemas.microsoft.com/office/drawing/2015/10/21/chartex" xmlns:cx3="http://schemas.microsoft.com/office/drawing/2016/5/9/chartex" xmlns:cx4="http://schemas.microsoft.com/office/drawing/2016/5/10/chartex" xmlns:cx5="http://schemas.microsoft.com/office/drawing/2016/5/11/chartex" xmlns:cx6="http://schemas.microsoft.com/office/drawing/2016/5/12/chartex" xmlns:cx7="http://schemas.microsoft.com/office/drawing/2016/5/13/chartex" xmlns:cx8="http://schemas.microsoft.com/office/drawing/2016/5/14/chartex" xmlns:mc="http://schemas.openxmlformats.org/markup-compatibility/2006" xmlns:aink="http://schemas.microsoft.com/office/drawing/2016/ink" xmlns:am3d="http://schemas.microsoft.com/office/drawing/2017/model3d" xmlns:o="urn:schemas-microsoft-com:office:office" xmlns:oel="http://schemas.microsoft.com/office/2019/extlst" xmlns:r="http://schemas.openxmlformats.org/officeDocument/2006/relationships" xmlns:m="http://schemas.openxmlformats.org/officeDocument/2006/math" xmlns:v="urn:schemas-microsoft-com:vml" xmlns:wp14="http://schemas.microsoft.com/office/word/2010/wordprocessingDrawing" xmlns:wp="http://schemas.openxmlformats.org/drawingml/2006/wordprocessingDrawing" xmlns:w10="urn:schemas-microsoft-com:office:word" xmlns:w="http://schemas.openxmlformats.org/wordprocessingml/2006/main" xmlns:w14="http://schemas.microsoft.com/office/word/2010/wordml" xmlns:w15="http://schemas.microsoft.com/office/word/2012/wordml" xmlns:w16cex="http://schemas.microsoft.com/office/word/2018/wordml/cex" xmlns:w16cid="http://schemas.microsoft.com/office/word/2016/wordml/cid" xmlns:w16="http://schemas.microsoft.com/office/word/2018/wordml" xmlns:w16sdtdh="http://schemas.microsoft.com/office/word/2020/wordml/sdtdatahash" xmlns:w16se="http://schemas.microsoft.com/office/word/2015/wordml/symex" xmlns:wpg="http://schemas.microsoft.com/office/word/2010/wordprocessingGroup" xmlns:wpi="http://schemas.microsoft.com/office/word/2010/wordprocessingInk" xmlns:wne="http://schemas.microsoft.com/office/word/2006/wordml" xmlns:wps="http://schemas.microsoft.com/office/word/2010/wordprocessingShape" mc:Ignorable="w14 w15 w16se w16cid w16 w16cex w16sdtdh wp14">
+  <w:abstractNum w:abstractNumId="0" w15:restartNumberingAfterBreak="0">
+    <w:nsid w:val="0B2D722A"/>
+    <w:multiLevelType w:val="hybridMultilevel"/>
+    <w:tmpl w:val="E1483402"/>
+    <w:lvl w:ilvl="0" w:tplc="04100001">
+      <w:start w:val="1"/>
+      <w:numFmt w:val="bullet"/>
+      <w:lvlText w:val=""/>
+      <w:lvlJc w:val="left"/>
+      <w:pPr>
+        <w:ind w:left="720" w:hanging="360"/>
+      </w:pPr>
+      <w:rPr>
+        <w:rFonts w:ascii="Symbol" w:hAnsi="Symbol" w:hint="default"/>
+      </w:rPr>
+    </w:lvl>
+    <w:lvl w:ilvl="1" w:tplc="04100019" w:tentative="1">
+      <w:start w:val="1"/>
+      <w:numFmt w:val="lowerLetter"/>
+      <w:lvlText w:val="%2."/>
+      <w:lvlJc w:val="left"/>
+      <w:pPr>
+        <w:ind w:left="1440" w:hanging="360"/>
+      </w:pPr>
+    </w:lvl>
+    <w:lvl w:ilvl="2" w:tplc="0410001B" w:tentative="1">
+      <w:start w:val="1"/>
+      <w:numFmt w:val="lowerRoman"/>
+      <w:lvlText w:val="%3."/>
+      <w:lvlJc w:val="right"/>
+      <w:pPr>
+        <w:ind w:left="2160" w:hanging="180"/>
+      </w:pPr>
+    </w:lvl>
+    <w:lvl w:ilvl="3" w:tplc="0410000F" w:tentative="1">
+      <w:start w:val="1"/>
+      <w:numFmt w:val="decimal"/>
+      <w:lvlText w:val="%4."/>
+      <w:lvlJc w:val="left"/>
+      <w:pPr>
+        <w:ind w:left="2880" w:hanging="360"/>
+      </w:pPr>
+    </w:lvl>
+    <w:lvl w:ilvl="4" w:tplc="04100019" w:tentative="1">
+      <w:start w:val="1"/>
+      <w:numFmt w:val="lowerLetter"/>
+      <w:lvlText w:val="%5."/>
+      <w:lvlJc w:val="left"/>
+      <w:pPr>
+        <w:ind w:left="3600" w:hanging="360"/>
+      </w:pPr>
+    </w:lvl>
+    <w:lvl w:ilvl="5" w:tplc="0410001B" w:tentative="1">
+      <w:start w:val="1"/>
+      <w:numFmt w:val="lowerRoman"/>
+      <w:lvlText w:val="%6."/>
+      <w:lvlJc w:val="right"/>
+      <w:pPr>
+        <w:ind w:left="4320" w:hanging="180"/>
+      </w:pPr>
+    </w:lvl>
+    <w:lvl w:ilvl="6" w:tplc="0410000F" w:tentative="1">
+      <w:start w:val="1"/>
+      <w:numFmt w:val="decimal"/>
+      <w:lvlText w:val="%7."/>
+      <w:lvlJc w:val="left"/>
+      <w:pPr>
+        <w:ind w:left="5040" w:hanging="360"/>
+      </w:pPr>
+    </w:lvl>
+    <w:lvl w:ilvl="7" w:tplc="04100019" w:tentative="1">
+      <w:start w:val="1"/>
+      <w:numFmt w:val="lowerLetter"/>
+      <w:lvlText w:val="%8."/>
+      <w:lvlJc w:val="left"/>
+      <w:pPr>
+        <w:ind w:left="5760" w:hanging="360"/>
+      </w:pPr>
+    </w:lvl>
+    <w:lvl w:ilvl="8" w:tplc="0410001B" w:tentative="1">
+      <w:start w:val="1"/>
+      <w:numFmt w:val="lowerRoman"/>
+      <w:lvlText w:val="%9."/>
+      <w:lvlJc w:val="right"/>
+      <w:pPr>
+        <w:ind w:left="6480" w:hanging="180"/>
+      </w:pPr>
+    </w:lvl>
+  </w:abstractNum>
+  <w:abstractNum w:abstractNumId="1" w15:restartNumberingAfterBreak="0">
+    <w:nsid w:val="0C94424D"/>
+    <w:multiLevelType w:val="hybridMultilevel"/>
+    <w:tmpl w:val="3C8E8312"/>
+    <w:lvl w:ilvl="0" w:tplc="04100015">
+      <w:start w:val="1"/>
+      <w:numFmt w:val="upperLetter"/>
+      <w:lvlText w:val="%1."/>
+      <w:lvlJc w:val="left"/>
+      <w:pPr>
+        <w:ind w:left="720" w:hanging="360"/>
+      </w:pPr>
+      <w:rPr>
+        <w:rFonts w:hint="default"/>
+      </w:rPr>
+    </w:lvl>
+    <w:lvl w:ilvl="1" w:tplc="04100019" w:tentative="1">
+      <w:start w:val="1"/>
+      <w:numFmt w:val="lowerLetter"/>
+      <w:lvlText w:val="%2."/>
+      <w:lvlJc w:val="left"/>
+      <w:pPr>
+        <w:ind w:left="1440" w:hanging="360"/>
+      </w:pPr>
+    </w:lvl>
+    <w:lvl w:ilvl="2" w:tplc="0410001B" w:tentative="1">
+      <w:start w:val="1"/>
+      <w:numFmt w:val="lowerRoman"/>
+      <w:lvlText w:val="%3."/>
+      <w:lvlJc w:val="right"/>
+      <w:pPr>
+        <w:ind w:left="2160" w:hanging="180"/>
+      </w:pPr>
+    </w:lvl>
+    <w:lvl w:ilvl="3" w:tplc="0410000F" w:tentative="1">
+      <w:start w:val="1"/>
+      <w:numFmt w:val="decimal"/>
+      <w:lvlText w:val="%4."/>
+      <w:lvlJc w:val="left"/>
+      <w:pPr>
+        <w:ind w:left="2880" w:hanging="360"/>
+      </w:pPr>
+    </w:lvl>
+    <w:lvl w:ilvl="4" w:tplc="04100019" w:tentative="1">
+      <w:start w:val="1"/>
+      <w:numFmt w:val="lowerLetter"/>
+      <w:lvlText w:val="%5."/>
+      <w:lvlJc w:val="left"/>
+      <w:pPr>
+        <w:ind w:left="3600" w:hanging="360"/>
+      </w:pPr>
+    </w:lvl>
+    <w:lvl w:ilvl="5" w:tplc="0410001B" w:tentative="1">
+      <w:start w:val="1"/>
+      <w:numFmt w:val="lowerRoman"/>
+      <w:lvlText w:val="%6."/>
+      <w:lvlJc w:val="right"/>
+      <w:pPr>
+        <w:ind w:left="4320" w:hanging="180"/>
+      </w:pPr>
+    </w:lvl>
+    <w:lvl w:ilvl="6" w:tplc="0410000F" w:tentative="1">
+      <w:start w:val="1"/>
+      <w:numFmt w:val="decimal"/>
+      <w:lvlText w:val="%7."/>
+      <w:lvlJc w:val="left"/>
+      <w:pPr>
+        <w:ind w:left="5040" w:hanging="360"/>
+      </w:pPr>
+    </w:lvl>
+    <w:lvl w:ilvl="7" w:tplc="04100019" w:tentative="1">
+      <w:start w:val="1"/>
+      <w:numFmt w:val="lowerLetter"/>
+      <w:lvlText w:val="%8."/>
+      <w:lvlJc w:val="left"/>
+      <w:pPr>
+        <w:ind w:left="5760" w:hanging="360"/>
+      </w:pPr>
+    </w:lvl>
+    <w:lvl w:ilvl="8" w:tplc="0410001B" w:tentative="1">
+      <w:start w:val="1"/>
+      <w:numFmt w:val="lowerRoman"/>
+      <w:lvlText w:val="%9."/>
+      <w:lvlJc w:val="right"/>
+      <w:pPr>
+        <w:ind w:left="6480" w:hanging="180"/>
+      </w:pPr>
+    </w:lvl>
+  </w:abstractNum>
+  <w:abstractNum w:abstractNumId="2" w15:restartNumberingAfterBreak="0">
+    <w:nsid w:val="36226E48"/>
+    <w:multiLevelType w:val="hybridMultilevel"/>
+    <w:tmpl w:val="9C26C304"/>
+    <w:lvl w:ilvl="0" w:tplc="04100015">
+      <w:start w:val="1"/>
+      <w:numFmt w:val="upperLetter"/>
+      <w:lvlText w:val="%1."/>
+      <w:lvlJc w:val="left"/>
+      <w:pPr>
+        <w:ind w:left="720" w:hanging="360"/>
+      </w:pPr>
+    </w:lvl>
+    <w:lvl w:ilvl="1" w:tplc="04100019">
+      <w:start w:val="1"/>
+      <w:numFmt w:val="lowerLetter"/>
+      <w:lvlText w:val="%2."/>
+      <w:lvlJc w:val="left"/>
+      <w:pPr>
+        <w:ind w:left="1440" w:hanging="360"/>
+      </w:pPr>
+    </w:lvl>
+    <w:lvl w:ilvl="2" w:tplc="0410001B" w:tentative="1">
+      <w:start w:val="1"/>
+      <w:numFmt w:val="lowerRoman"/>
+      <w:lvlText w:val="%3."/>
+      <w:lvlJc w:val="right"/>
+      <w:pPr>
+        <w:ind w:left="2160" w:hanging="180"/>
+      </w:pPr>
+    </w:lvl>
+    <w:lvl w:ilvl="3" w:tplc="0410000F" w:tentative="1">
+      <w:start w:val="1"/>
+      <w:numFmt w:val="decimal"/>
+      <w:lvlText w:val="%4."/>
+      <w:lvlJc w:val="left"/>
+      <w:pPr>
+        <w:ind w:left="2880" w:hanging="360"/>
+      </w:pPr>
+    </w:lvl>
+    <w:lvl w:ilvl="4" w:tplc="04100019" w:tentative="1">
+      <w:start w:val="1"/>
+      <w:numFmt w:val="lowerLetter"/>
+      <w:lvlText w:val="%5."/>
+      <w:lvlJc w:val="left"/>
+      <w:pPr>
+        <w:ind w:left="3600" w:hanging="360"/>
+      </w:pPr>
+    </w:lvl>
+    <w:lvl w:ilvl="5" w:tplc="0410001B" w:tentative="1">
+      <w:start w:val="1"/>
+      <w:numFmt w:val="lowerRoman"/>
+      <w:lvlText w:val="%6."/>
+      <w:lvlJc w:val="right"/>
+      <w:pPr>
+        <w:ind w:left="4320" w:hanging="180"/>
+      </w:pPr>
+    </w:lvl>
+    <w:lvl w:ilvl="6" w:tplc="0410000F" w:tentative="1">
+      <w:start w:val="1"/>
+      <w:numFmt w:val="decimal"/>
+      <w:lvlText w:val="%7."/>
+      <w:lvlJc w:val="left"/>
+      <w:pPr>
+        <w:ind w:left="5040" w:hanging="360"/>
+      </w:pPr>
+    </w:lvl>
+    <w:lvl w:ilvl="7" w:tplc="04100019" w:tentative="1">
+      <w:start w:val="1"/>
+      <w:numFmt w:val="lowerLetter"/>
+      <w:lvlText w:val="%8."/>
+      <w:lvlJc w:val="left"/>
+      <w:pPr>
+        <w:ind w:left="5760" w:hanging="360"/>
+      </w:pPr>
+    </w:lvl>
+    <w:lvl w:ilvl="8" w:tplc="0410001B" w:tentative="1">
+      <w:start w:val="1"/>
+      <w:numFmt w:val="lowerRoman"/>
+      <w:lvlText w:val="%9."/>
+      <w:lvlJc w:val="right"/>
+      <w:pPr>
+        <w:ind w:left="6480" w:hanging="180"/>
+      </w:pPr>
+    </w:lvl>
+  </w:abstractNum>
+  <w:abstractNum w:abstractNumId="3" w15:restartNumberingAfterBreak="0">
+    <w:nsid w:val="462B15A1"/>
+    <w:multiLevelType w:val="hybridMultilevel"/>
+    <w:tmpl w:val="89D2D80E"/>
+    <w:lvl w:ilvl="0" w:tplc="1AF457B8">
+      <w:start w:val="1"/>
+      <w:numFmt w:val="decimal"/>
+      <w:lvlText w:val="%1."/>
+      <w:lvlJc w:val="left"/>
+      <w:pPr>
+        <w:ind w:left="720" w:hanging="360"/>
+      </w:pPr>
+      <w:rPr>
+        <w:rFonts w:asciiTheme="minorHAnsi" w:eastAsiaTheme="minorHAnsi" w:hAnsiTheme="minorHAnsi" w:cstheme="minorBidi"/>
+      </w:rPr>
+    </w:lvl>
+    <w:lvl w:ilvl="1" w:tplc="04100019" w:tentative="1">
+      <w:start w:val="1"/>
+      <w:numFmt w:val="lowerLetter"/>
+      <w:lvlText w:val="%2."/>
+      <w:lvlJc w:val="left"/>
+      <w:pPr>
+        <w:ind w:left="1440" w:hanging="360"/>
+      </w:pPr>
+    </w:lvl>
+    <w:lvl w:ilvl="2" w:tplc="0410001B" w:tentative="1">
+      <w:start w:val="1"/>
+      <w:numFmt w:val="lowerRoman"/>
+      <w:lvlText w:val="%3."/>
+      <w:lvlJc w:val="right"/>
+      <w:pPr>
+        <w:ind w:left="2160" w:hanging="180"/>
+      </w:pPr>
+    </w:lvl>
+    <w:lvl w:ilvl="3" w:tplc="0410000F" w:tentative="1">
+      <w:start w:val="1"/>
+      <w:numFmt w:val="decimal"/>
+      <w:lvlText w:val="%4."/>
+      <w:lvlJc w:val="left"/>
+      <w:pPr>
+        <w:ind w:left="2880" w:hanging="360"/>
+      </w:pPr>
+    </w:lvl>
+    <w:lvl w:ilvl="4" w:tplc="04100019" w:tentative="1">
+      <w:start w:val="1"/>
+      <w:numFmt w:val="lowerLetter"/>
+      <w:lvlText w:val="%5."/>
+      <w:lvlJc w:val="left"/>
+      <w:pPr>
+        <w:ind w:left="3600" w:hanging="360"/>
+      </w:pPr>
+    </w:lvl>
+    <w:lvl w:ilvl="5" w:tplc="0410001B" w:tentative="1">
+      <w:start w:val="1"/>
+      <w:numFmt w:val="lowerRoman"/>
+      <w:lvlText w:val="%6."/>
+      <w:lvlJc w:val="right"/>
+      <w:pPr>
+        <w:ind w:left="4320" w:hanging="180"/>
+      </w:pPr>
+    </w:lvl>
+    <w:lvl w:ilvl="6" w:tplc="0410000F" w:tentative="1">
+      <w:start w:val="1"/>
+      <w:numFmt w:val="decimal"/>
+      <w:lvlText w:val="%7."/>
+      <w:lvlJc w:val="left"/>
+      <w:pPr>
+        <w:ind w:left="5040" w:hanging="360"/>
+      </w:pPr>
+    </w:lvl>
+    <w:lvl w:ilvl="7" w:tplc="04100019" w:tentative="1">
+      <w:start w:val="1"/>
+      <w:numFmt w:val="lowerLetter"/>
+      <w:lvlText w:val="%8."/>
+      <w:lvlJc w:val="left"/>
+      <w:pPr>
+        <w:ind w:left="5760" w:hanging="360"/>
+      </w:pPr>
+    </w:lvl>
+    <w:lvl w:ilvl="8" w:tplc="0410001B" w:tentative="1">
+      <w:start w:val="1"/>
+      <w:numFmt w:val="lowerRoman"/>
+      <w:lvlText w:val="%9."/>
+      <w:lvlJc w:val="right"/>
+      <w:pPr>
+        <w:ind w:left="6480" w:hanging="180"/>
+      </w:pPr>
+    </w:lvl>
+  </w:abstractNum>
+  <w:abstractNum w:abstractNumId="4" w15:restartNumberingAfterBreak="0">
+    <w:nsid w:val="49F032F7"/>
+    <w:multiLevelType w:val="hybridMultilevel"/>
+    <w:tmpl w:val="CB122A64"/>
+    <w:lvl w:ilvl="0" w:tplc="04100001">
+      <w:start w:val="1"/>
+      <w:numFmt w:val="bullet"/>
+      <w:lvlText w:val=""/>
+      <w:lvlJc w:val="left"/>
+      <w:pPr>
+        <w:ind w:left="720" w:hanging="360"/>
+      </w:pPr>
+      <w:rPr>
+        <w:rFonts w:ascii="Symbol" w:hAnsi="Symbol" w:hint="default"/>
+      </w:rPr>
+    </w:lvl>
+    <w:lvl w:ilvl="1" w:tplc="04100003" w:tentative="1">
+      <w:start w:val="1"/>
+      <w:numFmt w:val="bullet"/>
+      <w:lvlText w:val="o"/>
+      <w:lvlJc w:val="left"/>
+      <w:pPr>
+        <w:ind w:left="1440" w:hanging="360"/>
+      </w:pPr>
+      <w:rPr>
+        <w:rFonts w:ascii="Courier New" w:hAnsi="Courier New" w:cs="Courier New" w:hint="default"/>
+      </w:rPr>
+    </w:lvl>
+    <w:lvl w:ilvl="2" w:tplc="04100005" w:tentative="1">
+      <w:start w:val="1"/>
+      <w:numFmt w:val="bullet"/>
+      <w:lvlText w:val=""/>
+      <w:lvlJc w:val="left"/>
+      <w:pPr>
+        <w:ind w:left="2160" w:hanging="360"/>
+      </w:pPr>
+      <w:rPr>
+        <w:rFonts w:ascii="Wingdings" w:hAnsi="Wingdings" w:hint="default"/>
+      </w:rPr>
+    </w:lvl>
+    <w:lvl w:ilvl="3" w:tplc="04100001" w:tentative="1">
+      <w:start w:val="1"/>
+      <w:numFmt w:val="bullet"/>
+      <w:lvlText w:val=""/>
+      <w:lvlJc w:val="left"/>
+      <w:pPr>
+        <w:ind w:left="2880" w:hanging="360"/>
+      </w:pPr>
+      <w:rPr>
+        <w:rFonts w:ascii="Symbol" w:hAnsi="Symbol" w:hint="default"/>
+      </w:rPr>
+    </w:lvl>
+    <w:lvl w:ilvl="4" w:tplc="04100003" w:tentative="1">
+      <w:start w:val="1"/>
+      <w:numFmt w:val="bullet"/>
+      <w:lvlText w:val="o"/>
+      <w:lvlJc w:val="left"/>
+      <w:pPr>
+        <w:ind w:left="3600" w:hanging="360"/>
+      </w:pPr>
+      <w:rPr>
+        <w:rFonts w:ascii="Courier New" w:hAnsi="Courier New" w:cs="Courier New" w:hint="default"/>
+      </w:rPr>
+    </w:lvl>
+    <w:lvl w:ilvl="5" w:tplc="04100005" w:tentative="1">
+      <w:start w:val="1"/>
+      <w:numFmt w:val="bullet"/>
+      <w:lvlText w:val=""/>
+      <w:lvlJc w:val="left"/>
+      <w:pPr>
+        <w:ind w:left="4320" w:hanging="360"/>
+      </w:pPr>
+      <w:rPr>
+        <w:rFonts w:ascii="Wingdings" w:hAnsi="Wingdings" w:hint="default"/>
+      </w:rPr>
+    </w:lvl>
+    <w:lvl w:ilvl="6" w:tplc="04100001" w:tentative="1">
+      <w:start w:val="1"/>
+      <w:numFmt w:val="bullet"/>
+      <w:lvlText w:val=""/>
+      <w:lvlJc w:val="left"/>
+      <w:pPr>
+        <w:ind w:left="5040" w:hanging="360"/>
+      </w:pPr>
+      <w:rPr>
+        <w:rFonts w:ascii="Symbol" w:hAnsi="Symbol" w:hint="default"/>
+      </w:rPr>
+    </w:lvl>
+    <w:lvl w:ilvl="7" w:tplc="04100003" w:tentative="1">
+      <w:start w:val="1"/>
+      <w:numFmt w:val="bullet"/>
+      <w:lvlText w:val="o"/>
+      <w:lvlJc w:val="left"/>
+      <w:pPr>
+        <w:ind w:left="5760" w:hanging="360"/>
+      </w:pPr>
+      <w:rPr>
+        <w:rFonts w:ascii="Courier New" w:hAnsi="Courier New" w:cs="Courier New" w:hint="default"/>
+      </w:rPr>
+    </w:lvl>
+    <w:lvl w:ilvl="8" w:tplc="04100005" w:tentative="1">
+      <w:start w:val="1"/>
+      <w:numFmt w:val="bullet"/>
+      <w:lvlText w:val=""/>
+      <w:lvlJc w:val="left"/>
+      <w:pPr>
+        <w:ind w:left="6480" w:hanging="360"/>
+      </w:pPr>
+      <w:rPr>
+        <w:rFonts w:ascii="Wingdings" w:hAnsi="Wingdings" w:hint="default"/>
+      </w:rPr>
+    </w:lvl>
+  </w:abstractNum>
+  <w:abstractNum w:abstractNumId="5" w15:restartNumberingAfterBreak="0">
+    <w:nsid w:val="5B1D443B"/>
+    <w:multiLevelType w:val="hybridMultilevel"/>
+    <w:tmpl w:val="2BCED820"/>
+    <w:lvl w:ilvl="0" w:tplc="0410000F">
+      <w:start w:val="1"/>
+      <w:numFmt w:val="decimal"/>
+      <w:lvlText w:val="%1."/>
+      <w:lvlJc w:val="left"/>
+      <w:pPr>
+        <w:ind w:left="720" w:hanging="360"/>
+      </w:pPr>
+    </w:lvl>
+    <w:lvl w:ilvl="1" w:tplc="04100019" w:tentative="1">
+      <w:start w:val="1"/>
+      <w:numFmt w:val="lowerLetter"/>
+      <w:lvlText w:val="%2."/>
+      <w:lvlJc w:val="left"/>
+      <w:pPr>
+        <w:ind w:left="1440" w:hanging="360"/>
+      </w:pPr>
+    </w:lvl>
+    <w:lvl w:ilvl="2" w:tplc="0410001B" w:tentative="1">
+      <w:start w:val="1"/>
+      <w:numFmt w:val="lowerRoman"/>
+      <w:lvlText w:val="%3."/>
+      <w:lvlJc w:val="right"/>
+      <w:pPr>
+        <w:ind w:left="2160" w:hanging="180"/>
+      </w:pPr>
+    </w:lvl>
+    <w:lvl w:ilvl="3" w:tplc="0410000F" w:tentative="1">
+      <w:start w:val="1"/>
+      <w:numFmt w:val="decimal"/>
+      <w:lvlText w:val="%4."/>
+      <w:lvlJc w:val="left"/>
+      <w:pPr>
+        <w:ind w:left="2880" w:hanging="360"/>
+      </w:pPr>
+    </w:lvl>
+    <w:lvl w:ilvl="4" w:tplc="04100019" w:tentative="1">
+      <w:start w:val="1"/>
+      <w:numFmt w:val="lowerLetter"/>
+      <w:lvlText w:val="%5."/>
+      <w:lvlJc w:val="left"/>
+      <w:pPr>
+        <w:ind w:left="3600" w:hanging="360"/>
+      </w:pPr>
+    </w:lvl>
+    <w:lvl w:ilvl="5" w:tplc="0410001B" w:tentative="1">
+      <w:start w:val="1"/>
+      <w:numFmt w:val="lowerRoman"/>
+      <w:lvlText w:val="%6."/>
+      <w:lvlJc w:val="right"/>
+      <w:pPr>
+        <w:ind w:left="4320" w:hanging="180"/>
+      </w:pPr>
+    </w:lvl>
+    <w:lvl w:ilvl="6" w:tplc="0410000F" w:tentative="1">
+      <w:start w:val="1"/>
+      <w:numFmt w:val="decimal"/>
+      <w:lvlText w:val="%7."/>
+      <w:lvlJc w:val="left"/>
+      <w:pPr>
+        <w:ind w:left="5040" w:hanging="360"/>
+      </w:pPr>
+    </w:lvl>
+    <w:lvl w:ilvl="7" w:tplc="04100019" w:tentative="1">
+      <w:start w:val="1"/>
+      <w:numFmt w:val="lowerLetter"/>
+      <w:lvlText w:val="%8."/>
+      <w:lvlJc w:val="left"/>
+      <w:pPr>
+        <w:ind w:left="5760" w:hanging="360"/>
+      </w:pPr>
+    </w:lvl>
+    <w:lvl w:ilvl="8" w:tplc="0410001B" w:tentative="1">
+      <w:start w:val="1"/>
+      <w:numFmt w:val="lowerRoman"/>
+      <w:lvlText w:val="%9."/>
+      <w:lvlJc w:val="right"/>
+      <w:pPr>
+        <w:ind w:left="6480" w:hanging="180"/>
+      </w:pPr>
+    </w:lvl>
+  </w:abstractNum>
+  <w:abstractNum w:abstractNumId="6" w15:restartNumberingAfterBreak="0">
+    <w:nsid w:val="6E080761"/>
+    <w:multiLevelType w:val="hybridMultilevel"/>
+    <w:tmpl w:val="7A0209E2"/>
+    <w:lvl w:ilvl="0" w:tplc="04100001">
+      <w:start w:val="1"/>
+      <w:numFmt w:val="bullet"/>
+      <w:lvlText w:val=""/>
+      <w:lvlJc w:val="left"/>
+      <w:pPr>
+        <w:ind w:left="720" w:hanging="360"/>
+      </w:pPr>
+      <w:rPr>
+        <w:rFonts w:ascii="Symbol" w:hAnsi="Symbol" w:hint="default"/>
+      </w:rPr>
+    </w:lvl>
+    <w:lvl w:ilvl="1" w:tplc="04100003" w:tentative="1">
+      <w:start w:val="1"/>
+      <w:numFmt w:val="bullet"/>
+      <w:lvlText w:val="o"/>
+      <w:lvlJc w:val="left"/>
+      <w:pPr>
+        <w:ind w:left="1440" w:hanging="360"/>
+      </w:pPr>
+      <w:rPr>
+        <w:rFonts w:ascii="Courier New" w:hAnsi="Courier New" w:cs="Courier New" w:hint="default"/>
+      </w:rPr>
+    </w:lvl>
+    <w:lvl w:ilvl="2" w:tplc="04100005" w:tentative="1">
+      <w:start w:val="1"/>
+      <w:numFmt w:val="bullet"/>
+      <w:lvlText w:val=""/>
+      <w:lvlJc w:val="left"/>
+      <w:pPr>
+        <w:ind w:left="2160" w:hanging="360"/>
+      </w:pPr>
+      <w:rPr>
+        <w:rFonts w:ascii="Wingdings" w:hAnsi="Wingdings" w:hint="default"/>
+      </w:rPr>
+    </w:lvl>
+    <w:lvl w:ilvl="3" w:tplc="04100001" w:tentative="1">
+      <w:start w:val="1"/>
+      <w:numFmt w:val="bullet"/>
+      <w:lvlText w:val=""/>
+      <w:lvlJc w:val="left"/>
+      <w:pPr>
+        <w:ind w:left="2880" w:hanging="360"/>
+      </w:pPr>
+      <w:rPr>
+        <w:rFonts w:ascii="Symbol" w:hAnsi="Symbol" w:hint="default"/>
+      </w:rPr>
+    </w:lvl>
+    <w:lvl w:ilvl="4" w:tplc="04100003" w:tentative="1">
+      <w:start w:val="1"/>
+      <w:numFmt w:val="bullet"/>
+      <w:lvlText w:val="o"/>
+      <w:lvlJc w:val="left"/>
+      <w:pPr>
+        <w:ind w:left="3600" w:hanging="360"/>
+      </w:pPr>
+      <w:rPr>
+        <w:rFonts w:ascii="Courier New" w:hAnsi="Courier New" w:cs="Courier New" w:hint="default"/>
+      </w:rPr>
+    </w:lvl>
+    <w:lvl w:ilvl="5" w:tplc="04100005" w:tentative="1">
+      <w:start w:val="1"/>
+      <w:numFmt w:val="bullet"/>
+      <w:lvlText w:val=""/>
+      <w:lvlJc w:val="left"/>
+      <w:pPr>
+        <w:ind w:left="4320" w:hanging="360"/>
+      </w:pPr>
+      <w:rPr>
+        <w:rFonts w:ascii="Wingdings" w:hAnsi="Wingdings" w:hint="default"/>
+      </w:rPr>
+    </w:lvl>
+    <w:lvl w:ilvl="6" w:tplc="04100001" w:tentative="1">
+      <w:start w:val="1"/>
+      <w:numFmt w:val="bullet"/>
+      <w:lvlText w:val=""/>
+      <w:lvlJc w:val="left"/>
+      <w:pPr>
+        <w:ind w:left="5040" w:hanging="360"/>
+      </w:pPr>
+      <w:rPr>
+        <w:rFonts w:ascii="Symbol" w:hAnsi="Symbol" w:hint="default"/>
+      </w:rPr>
+    </w:lvl>
+    <w:lvl w:ilvl="7" w:tplc="04100003" w:tentative="1">
+      <w:start w:val="1"/>
+      <w:numFmt w:val="bullet"/>
+      <w:lvlText w:val="o"/>
+      <w:lvlJc w:val="left"/>
+      <w:pPr>
+        <w:ind w:left="5760" w:hanging="360"/>
+      </w:pPr>
+      <w:rPr>
+        <w:rFonts w:ascii="Courier New" w:hAnsi="Courier New" w:cs="Courier New" w:hint="default"/>
+      </w:rPr>
+    </w:lvl>
+    <w:lvl w:ilvl="8" w:tplc="04100005" w:tentative="1">
+      <w:start w:val="1"/>
+      <w:numFmt w:val="bullet"/>
+      <w:lvlText w:val=""/>
+      <w:lvlJc w:val="left"/>
+      <w:pPr>
+        <w:ind w:left="6480" w:hanging="360"/>
+      </w:pPr>
+      <w:rPr>
+        <w:rFonts w:ascii="Wingdings" w:hAnsi="Wingdings" w:hint="default"/>
+      </w:rPr>
+    </w:lvl>
+  </w:abstractNum>
+  <w:abstractNum w:abstractNumId="7" w15:restartNumberingAfterBreak="0">
+    <w:nsid w:val="70900C20"/>
+    <w:multiLevelType w:val="hybridMultilevel"/>
+    <w:tmpl w:val="B8648028"/>
+    <w:lvl w:ilvl="0" w:tplc="0410000F">
+      <w:start w:val="1"/>
+      <w:numFmt w:val="decimal"/>
+      <w:lvlText w:val="%1."/>
+      <w:lvlJc w:val="left"/>
+      <w:pPr>
+        <w:ind w:left="720" w:hanging="360"/>
+      </w:pPr>
+    </w:lvl>
+    <w:lvl w:ilvl="1" w:tplc="04100019" w:tentative="1">
+      <w:start w:val="1"/>
+      <w:numFmt w:val="lowerLetter"/>
+      <w:lvlText w:val="%2."/>
+      <w:lvlJc w:val="left"/>
+      <w:pPr>
+        <w:ind w:left="1440" w:hanging="360"/>
+      </w:pPr>
+    </w:lvl>
+    <w:lvl w:ilvl="2" w:tplc="0410001B" w:tentative="1">
+      <w:start w:val="1"/>
+      <w:numFmt w:val="lowerRoman"/>
+      <w:lvlText w:val="%3."/>
+      <w:lvlJc w:val="right"/>
+      <w:pPr>
+        <w:ind w:left="2160" w:hanging="180"/>
+      </w:pPr>
+    </w:lvl>
+    <w:lvl w:ilvl="3" w:tplc="0410000F" w:tentative="1">
+      <w:start w:val="1"/>
+      <w:numFmt w:val="decimal"/>
+      <w:lvlText w:val="%4."/>
+      <w:lvlJc w:val="left"/>
+      <w:pPr>
+        <w:ind w:left="2880" w:hanging="360"/>
+      </w:pPr>
+    </w:lvl>
+    <w:lvl w:ilvl="4" w:tplc="04100019" w:tentative="1">
+      <w:start w:val="1"/>
+      <w:numFmt w:val="lowerLetter"/>
+      <w:lvlText w:val="%5."/>
+      <w:lvlJc w:val="left"/>
+      <w:pPr>
+        <w:ind w:left="3600" w:hanging="360"/>
+      </w:pPr>
+    </w:lvl>
+    <w:lvl w:ilvl="5" w:tplc="0410001B" w:tentative="1">
+      <w:start w:val="1"/>
+      <w:numFmt w:val="lowerRoman"/>
+      <w:lvlText w:val="%6."/>
+      <w:lvlJc w:val="right"/>
+      <w:pPr>
+        <w:ind w:left="4320" w:hanging="180"/>
+      </w:pPr>
+    </w:lvl>
+    <w:lvl w:ilvl="6" w:tplc="0410000F" w:tentative="1">
+      <w:start w:val="1"/>
+      <w:numFmt w:val="decimal"/>
+      <w:lvlText w:val="%7."/>
+      <w:lvlJc w:val="left"/>
+      <w:pPr>
+        <w:ind w:left="5040" w:hanging="360"/>
+      </w:pPr>
+    </w:lvl>
+    <w:lvl w:ilvl="7" w:tplc="04100019" w:tentative="1">
+      <w:start w:val="1"/>
+      <w:numFmt w:val="lowerLetter"/>
+      <w:lvlText w:val="%8."/>
+      <w:lvlJc w:val="left"/>
+      <w:pPr>
+        <w:ind w:left="5760" w:hanging="360"/>
+      </w:pPr>
+    </w:lvl>
+    <w:lvl w:ilvl="8" w:tplc="0410001B" w:tentative="1">
+      <w:start w:val="1"/>
+      <w:numFmt w:val="lowerRoman"/>
+      <w:lvlText w:val="%9."/>
+      <w:lvlJc w:val="right"/>
+      <w:pPr>
+        <w:ind w:left="6480" w:hanging="180"/>
+      </w:pPr>
+    </w:lvl>
+  </w:abstractNum>
+  <w:abstractNum w:abstractNumId="8" w15:restartNumberingAfterBreak="0">
+    <w:nsid w:val="7DCE2C41"/>
+    <w:multiLevelType w:val="hybridMultilevel"/>
+    <w:tmpl w:val="F5A8C092"/>
+    <w:lvl w:ilvl="0" w:tplc="0410000F">
+      <w:start w:val="1"/>
+      <w:numFmt w:val="decimal"/>
+      <w:lvlText w:val="%1."/>
+      <w:lvlJc w:val="left"/>
+      <w:pPr>
+        <w:ind w:left="720" w:hanging="360"/>
+      </w:pPr>
+      <w:rPr>
+        <w:rFonts w:hint="default"/>
+      </w:rPr>
+    </w:lvl>
+    <w:lvl w:ilvl="1" w:tplc="04100019" w:tentative="1">
+      <w:start w:val="1"/>
+      <w:numFmt w:val="lowerLetter"/>
+      <w:lvlText w:val="%2."/>
+      <w:lvlJc w:val="left"/>
+      <w:pPr>
+        <w:ind w:left="1440" w:hanging="360"/>
+      </w:pPr>
+    </w:lvl>
+    <w:lvl w:ilvl="2" w:tplc="0410001B" w:tentative="1">
+      <w:start w:val="1"/>
+      <w:numFmt w:val="lowerRoman"/>
+      <w:lvlText w:val="%3."/>
+      <w:lvlJc w:val="right"/>
+      <w:pPr>
+        <w:ind w:left="2160" w:hanging="180"/>
+      </w:pPr>
+    </w:lvl>
+    <w:lvl w:ilvl="3" w:tplc="0410000F" w:tentative="1">
+      <w:start w:val="1"/>
+      <w:numFmt w:val="decimal"/>
+      <w:lvlText w:val="%4."/>
+      <w:lvlJc w:val="left"/>
+      <w:pPr>
+        <w:ind w:left="2880" w:hanging="360"/>
+      </w:pPr>
+    </w:lvl>
+    <w:lvl w:ilvl="4" w:tplc="04100019" w:tentative="1">
+      <w:start w:val="1"/>
+      <w:numFmt w:val="lowerLetter"/>
+      <w:lvlText w:val="%5."/>
+      <w:lvlJc w:val="left"/>
+      <w:pPr>
+        <w:ind w:left="3600" w:hanging="360"/>
+      </w:pPr>
+    </w:lvl>
+    <w:lvl w:ilvl="5" w:tplc="0410001B" w:tentative="1">
+      <w:start w:val="1"/>
+      <w:numFmt w:val="lowerRoman"/>
+      <w:lvlText w:val="%6."/>
+      <w:lvlJc w:val="right"/>
+      <w:pPr>
+        <w:ind w:left="4320" w:hanging="180"/>
+      </w:pPr>
+    </w:lvl>
+    <w:lvl w:ilvl="6" w:tplc="0410000F" w:tentative="1">
+      <w:start w:val="1"/>
+      <w:numFmt w:val="decimal"/>
+      <w:lvlText w:val="%7."/>
+      <w:lvlJc w:val="left"/>
+      <w:pPr>
+        <w:ind w:left="5040" w:hanging="360"/>
+      </w:pPr>
+    </w:lvl>
+    <w:lvl w:ilvl="7" w:tplc="04100019" w:tentative="1">
+      <w:start w:val="1"/>
+      <w:numFmt w:val="lowerLetter"/>
+      <w:lvlText w:val="%8."/>
+      <w:lvlJc w:val="left"/>
+      <w:pPr>
+        <w:ind w:left="5760" w:hanging="360"/>
+      </w:pPr>
+    </w:lvl>
+    <w:lvl w:ilvl="8" w:tplc="0410001B" w:tentative="1">
+      <w:start w:val="1"/>
+      <w:numFmt w:val="lowerRoman"/>
+      <w:lvlText w:val="%9."/>
+      <w:lvlJc w:val="right"/>
+      <w:pPr>
+        <w:ind w:left="6480" w:hanging="180"/>
+      </w:pPr>
+    </w:lvl>
+  </w:abstractNum>
+  <w:num w:numId="1" w16cid:durableId="1779251126">
+    <w:abstractNumId w:val="0"/>
+  </w:num>
+  <w:num w:numId="2" w16cid:durableId="1437944048">
+    <w:abstractNumId w:val="6"/>
+  </w:num>
+  <w:num w:numId="3" w16cid:durableId="557477266">
+    <w:abstractNumId w:val="4"/>
+  </w:num>
+  <w:num w:numId="4" w16cid:durableId="844176271">
+    <w:abstractNumId w:val="7"/>
+  </w:num>
+  <w:num w:numId="5" w16cid:durableId="2041978329">
+    <w:abstractNumId w:val="2"/>
+  </w:num>
+  <w:num w:numId="6" w16cid:durableId="965354215">
+    <w:abstractNumId w:val="1"/>
+  </w:num>
+  <w:num w:numId="7" w16cid:durableId="2125806007">
+    <w:abstractNumId w:val="5"/>
+  </w:num>
+  <w:num w:numId="8" w16cid:durableId="1208025249">
+    <w:abstractNumId w:val="3"/>
+  </w:num>
+  <w:num w:numId="9" w16cid:durableId="461115559">
+    <w:abstractNumId w:val="8"/>
+  </w:num>
+</w:numbering>
 </file>
 
 <file path=word/styles.xml><?xml version="1.0" encoding="utf-8"?>
@@ -1058,6 +4112,28 @@
       <w:szCs w:val="26"/>
     </w:rPr>
   </w:style>
+  <w:style w:type="paragraph" w:styleId="Titolo3">
+    <w:name w:val="heading 3"/>
+    <w:basedOn w:val="Normale"/>
+    <w:next w:val="Normale"/>
+    <w:link w:val="Titolo3Carattere"/>
+    <w:uiPriority w:val="9"/>
+    <w:unhideWhenUsed/>
+    <w:qFormat/>
+    <w:rsid w:val="00A903AF"/>
+    <w:pPr>
+      <w:keepNext/>
+      <w:keepLines/>
+      <w:spacing w:before="40" w:after="0"/>
+      <w:outlineLvl w:val="2"/>
+    </w:pPr>
+    <w:rPr>
+      <w:rFonts w:asciiTheme="majorHAnsi" w:eastAsiaTheme="majorEastAsia" w:hAnsiTheme="majorHAnsi" w:cstheme="majorBidi"/>
+      <w:color w:val="1F3763" w:themeColor="accent1" w:themeShade="7F"/>
+      <w:sz w:val="24"/>
+      <w:szCs w:val="24"/>
+    </w:rPr>
+  </w:style>
   <w:style w:type="character" w:default="1" w:styleId="Carpredefinitoparagrafo">
     <w:name w:val="Default Paragraph Font"/>
     <w:uiPriority w:val="1"/>
@@ -1290,6 +4366,72 @@
     <w:rPr>
       <w:color w:val="0563C1" w:themeColor="hyperlink"/>
       <w:u w:val="single"/>
+    </w:rPr>
+  </w:style>
+  <w:style w:type="paragraph" w:styleId="Paragrafoelenco">
+    <w:name w:val="List Paragraph"/>
+    <w:basedOn w:val="Normale"/>
+    <w:uiPriority w:val="34"/>
+    <w:qFormat/>
+    <w:rsid w:val="006132C2"/>
+    <w:pPr>
+      <w:ind w:left="720"/>
+      <w:contextualSpacing/>
+    </w:pPr>
+  </w:style>
+  <w:style w:type="character" w:styleId="Menzionenonrisolta">
+    <w:name w:val="Unresolved Mention"/>
+    <w:basedOn w:val="Carpredefinitoparagrafo"/>
+    <w:uiPriority w:val="99"/>
+    <w:semiHidden/>
+    <w:unhideWhenUsed/>
+    <w:rsid w:val="0014462F"/>
+    <w:rPr>
+      <w:color w:val="605E5C"/>
+      <w:shd w:val="clear" w:color="auto" w:fill="E1DFDD"/>
+    </w:rPr>
+  </w:style>
+  <w:style w:type="paragraph" w:styleId="Didascalia">
+    <w:name w:val="caption"/>
+    <w:basedOn w:val="Normale"/>
+    <w:next w:val="Normale"/>
+    <w:uiPriority w:val="35"/>
+    <w:unhideWhenUsed/>
+    <w:qFormat/>
+    <w:rsid w:val="00F078F2"/>
+    <w:pPr>
+      <w:spacing w:after="200" w:line="240" w:lineRule="auto"/>
+    </w:pPr>
+    <w:rPr>
+      <w:i/>
+      <w:iCs/>
+      <w:color w:val="44546A" w:themeColor="text2"/>
+      <w:sz w:val="18"/>
+      <w:szCs w:val="18"/>
+    </w:rPr>
+  </w:style>
+  <w:style w:type="paragraph" w:styleId="Indicedellefigure">
+    <w:name w:val="table of figures"/>
+    <w:basedOn w:val="Normale"/>
+    <w:next w:val="Normale"/>
+    <w:uiPriority w:val="99"/>
+    <w:unhideWhenUsed/>
+    <w:rsid w:val="00F078F2"/>
+    <w:pPr>
+      <w:spacing w:after="0"/>
+    </w:pPr>
+  </w:style>
+  <w:style w:type="character" w:customStyle="1" w:styleId="Titolo3Carattere">
+    <w:name w:val="Titolo 3 Carattere"/>
+    <w:basedOn w:val="Carpredefinitoparagrafo"/>
+    <w:link w:val="Titolo3"/>
+    <w:uiPriority w:val="9"/>
+    <w:rsid w:val="00A903AF"/>
+    <w:rPr>
+      <w:rFonts w:asciiTheme="majorHAnsi" w:eastAsiaTheme="majorEastAsia" w:hAnsiTheme="majorHAnsi" w:cstheme="majorBidi"/>
+      <w:color w:val="1F3763" w:themeColor="accent1" w:themeShade="7F"/>
+      <w:sz w:val="24"/>
+      <w:szCs w:val="24"/>
     </w:rPr>
   </w:style>
 </w:styles>

</xml_diff>